<commit_message>
feat: Add and organize RAG and RetrievalQA experiment code based on law documents
</commit_message>
<xml_diff>
--- a/law_2.docx
+++ b/law_2.docx
@@ -1,6 +1,6 @@
 
 <file path=word/document.xml><?xml version="1.0" encoding="utf-8"?>
-<w:document xmlns:wpc="http://schemas.microsoft.com/office/word/2010/wordprocessingCanvas" xmlns:mc="http://schemas.openxmlformats.org/markup-compatibility/2006" xmlns:o="urn:schemas-microsoft-com:office:office" xmlns:r="http://schemas.openxmlformats.org/officeDocument/2006/relationships" xmlns:m="http://schemas.openxmlformats.org/officeDocument/2006/math" xmlns:v="urn:schemas-microsoft-com:vml" xmlns:wp14="http://schemas.microsoft.com/office/word/2010/wordprocessingDrawing" xmlns:wp="http://schemas.openxmlformats.org/drawingml/2006/wordprocessingDrawing" xmlns:w10="urn:schemas-microsoft-com:office:word" xmlns:w="http://schemas.openxmlformats.org/wordprocessingml/2006/main" xmlns:w14="http://schemas.microsoft.com/office/word/2010/wordml" xmlns:w15="http://schemas.microsoft.com/office/word/2012/wordml" xmlns:wpg="http://schemas.microsoft.com/office/word/2010/wordprocessingGroup" xmlns:wpi="http://schemas.microsoft.com/office/word/2010/wordprocessingInk" xmlns:wne="http://schemas.microsoft.com/office/word/2006/wordml" xmlns:wps="http://schemas.microsoft.com/office/word/2010/wordprocessingShape" mc:Ignorable="w14 w15 wp14">
+<w:document xmlns:wpc="http://schemas.microsoft.com/office/word/2010/wordprocessingCanvas" xmlns:mc="http://schemas.openxmlformats.org/markup-compatibility/2006" xmlns:o="urn:schemas-microsoft-com:office:office" xmlns:r="http://schemas.openxmlformats.org/officeDocument/2006/relationships" xmlns:m="http://schemas.openxmlformats.org/officeDocument/2006/math" xmlns:v="urn:schemas-microsoft-com:vml" xmlns:wp14="http://schemas.microsoft.com/office/word/2010/wordprocessingDrawing" xmlns:wp="http://schemas.openxmlformats.org/drawingml/2006/wordprocessingDrawing" xmlns:w10="urn:schemas-microsoft-com:office:word" xmlns:w="http://schemas.openxmlformats.org/wordprocessingml/2006/main" xmlns:w14="http://schemas.microsoft.com/office/word/2010/wordml" xmlns:w15="http://schemas.microsoft.com/office/word/2012/wordml" xmlns:wpg="http://schemas.microsoft.com/office/word/2010/wordprocessingGroup" xmlns:wpi="http://schemas.microsoft.com/office/word/2010/wordprocessingInk" xmlns:wne="http://schemas.microsoft.com/office/word/2006/wordml" xmlns:wps="http://schemas.microsoft.com/office/word/2010/wordprocessingShape">
   <w:body>
     <w:p>
       <w:pPr>
@@ -11,16 +11,14 @@
           <w:w w:val="97"/>
         </w:rPr>
       </w:pPr>
-      <w:bookmarkStart w:id="0" w:name="전세사기피해자 지원 및 주거안정에 관한 특별법 시행령"/>
-      <w:bookmarkStart w:id="1" w:name="_GoBack"/>
-      <w:bookmarkEnd w:id="0"/>
+      <w:bookmarkStart w:id="1" w:name="전세사기피해자 지원 및 주거안정에 관한 특별법 시행령"/>
       <w:bookmarkEnd w:id="1"/>
     </w:p>
     <w:p>
       <w:pPr>
         <w:pStyle w:val="a3"/>
+        <w:ind w:left="1250" w:right="1255" w:hanging="100"/>
         <w:wordWrap/>
-        <w:ind w:left="1250" w:right="1255" w:hanging="100"/>
         <w:jc w:val="center"/>
         <w:rPr>
           <w:rFonts w:ascii="돋움" w:eastAsia="돋움" w:hAnsi="돋움" w:cs="돋움"/>
@@ -301,8 +299,8 @@
       <w:pPr>
         <w:pStyle w:val="a3"/>
         <w:wordWrap/>
+        <w:jc w:val="right"/>
         <w:spacing w:line="432" w:lineRule="auto"/>
-        <w:jc w:val="right"/>
         <w:rPr>
           <w:w w:val="97"/>
         </w:rPr>
@@ -345,8 +343,8 @@
     <w:p>
       <w:pPr>
         <w:pStyle w:val="a3"/>
+        <w:ind w:left="194" w:hanging="194"/>
         <w:spacing w:before="100"/>
-        <w:ind w:left="194" w:hanging="194"/>
         <w:rPr>
           <w:color w:val="0000FF"/>
           <w:w w:val="97"/>
@@ -648,8 +646,8 @@
     <w:p>
       <w:pPr>
         <w:pStyle w:val="a3"/>
+        <w:ind w:left="194" w:hanging="194"/>
         <w:spacing w:before="100"/>
-        <w:ind w:left="194" w:hanging="194"/>
         <w:rPr>
           <w:color w:val="0000FF"/>
           <w:w w:val="97"/>
@@ -1672,8 +1670,8 @@
     <w:p>
       <w:pPr>
         <w:pStyle w:val="a3"/>
+        <w:ind w:left="194" w:hanging="194"/>
         <w:spacing w:before="100"/>
-        <w:ind w:left="194" w:hanging="194"/>
         <w:rPr>
           <w:color w:val="0000FF"/>
           <w:w w:val="97"/>
@@ -2438,13 +2436,10 @@
     <w:p>
       <w:pPr>
         <w:pStyle w:val="a3"/>
-        <w:wordWrap/>
         <w:jc w:val="center"/>
         <w:rPr>
           <w:color w:val="0000FF"/>
-          <w:w w:val="97"/>
           <w:sz w:val="18"/>
-          <w:szCs w:val="18"/>
         </w:rPr>
       </w:pPr>
       <w:r>
@@ -2463,21 +2458,19 @@
           <wp:inline distT="0" distB="0" distL="0" distR="0">
             <wp:extent cx="5553075" cy="1504950"/>
             <wp:effectExtent l="0" t="0" r="9525" b="0"/>
-            <wp:docPr id="1" name="그림 1"/>
-            <wp:cNvGraphicFramePr>
-              <a:graphicFrameLocks xmlns:a="http://schemas.openxmlformats.org/drawingml/2006/main" noChangeAspect="1"/>
-            </wp:cNvGraphicFramePr>
+            <wp:docPr id="1026" name="그림 1"/>
+            <wp:cNvGraphicFramePr/>
             <a:graphic xmlns:a="http://schemas.openxmlformats.org/drawingml/2006/main">
               <a:graphicData uri="http://schemas.openxmlformats.org/drawingml/2006/picture">
                 <pic:pic xmlns:pic="http://schemas.openxmlformats.org/drawingml/2006/picture">
                   <pic:nvPicPr>
-                    <pic:cNvPr id="0" name="Picture 1"/>
+                    <pic:cNvPr id="1026" name="그림 1"/>
                     <pic:cNvPicPr>
-                      <a:picLocks noChangeAspect="1" noChangeArrowheads="1"/>
+                      <a:picLocks noUngrp="1"/>
                     </pic:cNvPicPr>
                   </pic:nvPicPr>
                   <pic:blipFill>
-                    <a:blip r:embed="rId7">
+                    <a:blip r:embed="rId1">
                       <a:extLst>
                         <a:ext uri="{28A0092B-C50C-407E-A947-70E740481C1C}">
                           <a14:useLocalDpi xmlns:a14="http://schemas.microsoft.com/office/drawing/2010/main" val="0"/>
@@ -2489,7 +2482,7 @@
                       <a:fillRect/>
                     </a:stretch>
                   </pic:blipFill>
-                  <pic:spPr bwMode="auto">
+                  <pic:spPr>
                     <a:xfrm>
                       <a:off x="0" y="0"/>
                       <a:ext cx="5553075" cy="1504950"/>
@@ -2516,6 +2509,58 @@
       </w:r>
     </w:p>
     <w:p>
+      <w:r>
+        <w:rPr>
+          <w:color w:val="FF0000"/>
+          <w:sz w:val="18"/>
+        </w:rPr>
+        <w:t>A × ( B / C )</w:t>
+      </w:r>
+    </w:p>
+    <w:p>
+      <w:pPr>
+        <w:rPr>
+          <w:color w:val="FF0000"/>
+        </w:rPr>
+      </w:pPr>
+      <w:r>
+        <w:rPr>
+          <w:color w:val="FF0000"/>
+          <w:sz w:val="18"/>
+        </w:rPr>
+        <w:t xml:space="preserve">- **A**: 전세사기피해주택의 임대인이 체납한 고지 또는 신고 건별 국세 금액  </w:t>
+      </w:r>
+    </w:p>
+    <w:p>
+      <w:pPr>
+        <w:rPr>
+          <w:color w:val="FF0000"/>
+        </w:rPr>
+      </w:pPr>
+      <w:r>
+        <w:rPr>
+          <w:color w:val="FF0000"/>
+          <w:sz w:val="18"/>
+        </w:rPr>
+        <w:t xml:space="preserve">- **B**: 전세사기피해주택의 가격  </w:t>
+      </w:r>
+    </w:p>
+    <w:p>
+      <w:pPr>
+        <w:rPr>
+          <w:color w:val="0000FF"/>
+          <w:sz w:val="18"/>
+        </w:rPr>
+      </w:pPr>
+      <w:r>
+        <w:rPr>
+          <w:color w:val="FF0000"/>
+          <w:sz w:val="18"/>
+        </w:rPr>
+        <w:t>- **C**: 전세사기피해주택의 임대인이 보유한 모든 주택의 가격 합계액</w:t>
+      </w:r>
+    </w:p>
+    <w:p>
       <w:pPr>
         <w:pStyle w:val="a3"/>
         <w:ind w:left="650" w:hanging="650"/>
@@ -2641,7 +2686,13 @@
           <w:rFonts w:hint="eastAsia"/>
           <w:w w:val="97"/>
         </w:rPr>
-        <w:t>국세</w:t>
+        <w:t>국</w:t>
+      </w:r>
+      <w:r>
+        <w:rPr>
+          <w:rFonts w:hint="eastAsia"/>
+        </w:rPr>
+        <w:t>세</w:t>
       </w:r>
       <w:r>
         <w:rPr>
@@ -4375,7 +4426,6 @@
           <w:rFonts w:hint="eastAsia"/>
           <w:w w:val="97"/>
         </w:rPr>
-        <w:lastRenderedPageBreak/>
         <w:t>한</w:t>
       </w:r>
       <w:r>
@@ -9555,8 +9605,8 @@
     <w:p>
       <w:pPr>
         <w:pStyle w:val="a3"/>
+        <w:ind w:left="194" w:hanging="194"/>
         <w:spacing w:before="100"/>
-        <w:ind w:left="194" w:hanging="194"/>
         <w:rPr>
           <w:color w:val="0000FF"/>
           <w:w w:val="97"/>
@@ -10414,7 +10464,6 @@
         <w:rPr>
           <w:w w:val="97"/>
         </w:rPr>
-        <w:lastRenderedPageBreak/>
         <w:t xml:space="preserve"> </w:t>
       </w:r>
       <w:r>
@@ -10427,21 +10476,19 @@
           <wp:inline distT="0" distB="0" distL="0" distR="0">
             <wp:extent cx="5619750" cy="1504950"/>
             <wp:effectExtent l="0" t="0" r="0" b="0"/>
-            <wp:docPr id="2" name="그림 2"/>
-            <wp:cNvGraphicFramePr>
-              <a:graphicFrameLocks xmlns:a="http://schemas.openxmlformats.org/drawingml/2006/main" noChangeAspect="1"/>
-            </wp:cNvGraphicFramePr>
+            <wp:docPr id="1028" name="그림 2"/>
+            <wp:cNvGraphicFramePr/>
             <a:graphic xmlns:a="http://schemas.openxmlformats.org/drawingml/2006/main">
               <a:graphicData uri="http://schemas.openxmlformats.org/drawingml/2006/picture">
                 <pic:pic xmlns:pic="http://schemas.openxmlformats.org/drawingml/2006/picture">
                   <pic:nvPicPr>
-                    <pic:cNvPr id="0" name="Picture 2"/>
+                    <pic:cNvPr id="1028" name="그림 2"/>
                     <pic:cNvPicPr>
-                      <a:picLocks noChangeAspect="1" noChangeArrowheads="1"/>
+                      <a:picLocks noUngrp="1"/>
                     </pic:cNvPicPr>
                   </pic:nvPicPr>
                   <pic:blipFill>
-                    <a:blip r:embed="rId8">
+                    <a:blip r:embed="rId2">
                       <a:extLst>
                         <a:ext uri="{28A0092B-C50C-407E-A947-70E740481C1C}">
                           <a14:useLocalDpi xmlns:a14="http://schemas.microsoft.com/office/drawing/2010/main" val="0"/>
@@ -10453,7 +10500,7 @@
                       <a:fillRect/>
                     </a:stretch>
                   </pic:blipFill>
-                  <pic:spPr bwMode="auto">
+                  <pic:spPr>
                     <a:xfrm>
                       <a:off x="0" y="0"/>
                       <a:ext cx="5619750" cy="1504950"/>
@@ -14930,8 +14977,8 @@
     <w:p>
       <w:pPr>
         <w:pStyle w:val="a3"/>
+        <w:ind w:left="194" w:hanging="194"/>
         <w:spacing w:before="100"/>
-        <w:ind w:left="194" w:hanging="194"/>
         <w:rPr>
           <w:color w:val="0000FF"/>
           <w:w w:val="97"/>
@@ -15866,7 +15913,6 @@
         <w:rPr>
           <w:w w:val="97"/>
         </w:rPr>
-        <w:lastRenderedPageBreak/>
         <w:t xml:space="preserve">  2. </w:t>
       </w:r>
       <w:r>
@@ -18739,8 +18785,8 @@
     <w:p>
       <w:pPr>
         <w:pStyle w:val="a3"/>
+        <w:ind w:left="194" w:hanging="194"/>
         <w:spacing w:before="100"/>
-        <w:ind w:left="194" w:hanging="194"/>
         <w:rPr>
           <w:color w:val="0000FF"/>
           <w:w w:val="97"/>
@@ -20051,8 +20097,8 @@
     <w:p>
       <w:pPr>
         <w:pStyle w:val="a3"/>
+        <w:ind w:left="194" w:hanging="194"/>
         <w:spacing w:before="100"/>
-        <w:ind w:left="194" w:hanging="194"/>
         <w:rPr>
           <w:color w:val="0000FF"/>
           <w:w w:val="97"/>
@@ -20774,8 +20820,8 @@
     <w:p>
       <w:pPr>
         <w:pStyle w:val="a3"/>
+        <w:ind w:left="194" w:hanging="194"/>
         <w:spacing w:before="100"/>
-        <w:ind w:left="194" w:hanging="194"/>
         <w:rPr>
           <w:color w:val="0000FF"/>
           <w:w w:val="97"/>
@@ -21384,7 +21430,6 @@
           <w:rFonts w:hint="eastAsia"/>
           <w:w w:val="97"/>
         </w:rPr>
-        <w:lastRenderedPageBreak/>
         <w:t>법</w:t>
       </w:r>
       <w:r>
@@ -21796,89 +21841,36 @@
     <w:sectPr>
       <w:pgSz w:w="11906" w:h="16838"/>
       <w:pgMar w:top="1854" w:right="850" w:bottom="1570" w:left="850" w:header="720" w:footer="720" w:gutter="0"/>
+      <w:cols w:space="720"/>
+      <w:docGrid w:linePitch="360"/>
+      <w:noEndnote/>
       <w:pgNumType w:start="1"/>
-      <w:cols w:space="720"/>
-      <w:noEndnote/>
     </w:sectPr>
   </w:body>
 </w:document>
 </file>
 
-<file path=word/endnotes.xml><?xml version="1.0" encoding="utf-8"?>
-<w:endnotes xmlns:wpc="http://schemas.microsoft.com/office/word/2010/wordprocessingCanvas" xmlns:mc="http://schemas.openxmlformats.org/markup-compatibility/2006" xmlns:o="urn:schemas-microsoft-com:office:office" xmlns:r="http://schemas.openxmlformats.org/officeDocument/2006/relationships" xmlns:m="http://schemas.openxmlformats.org/officeDocument/2006/math" xmlns:v="urn:schemas-microsoft-com:vml" xmlns:wp14="http://schemas.microsoft.com/office/word/2010/wordprocessingDrawing" xmlns:wp="http://schemas.openxmlformats.org/drawingml/2006/wordprocessingDrawing" xmlns:w10="urn:schemas-microsoft-com:office:word" xmlns:w="http://schemas.openxmlformats.org/wordprocessingml/2006/main" xmlns:w14="http://schemas.microsoft.com/office/word/2010/wordml" xmlns:w15="http://schemas.microsoft.com/office/word/2012/wordml" xmlns:wpg="http://schemas.microsoft.com/office/word/2010/wordprocessingGroup" xmlns:wpi="http://schemas.microsoft.com/office/word/2010/wordprocessingInk" xmlns:wne="http://schemas.microsoft.com/office/word/2006/wordml" xmlns:wps="http://schemas.microsoft.com/office/word/2010/wordprocessingShape" mc:Ignorable="w14 w15 wp14">
-  <w:endnote w:type="separator" w:id="-1">
-    <w:p>
-      <w:pPr>
-        <w:spacing w:after="0" w:line="240" w:lineRule="auto"/>
-      </w:pPr>
-      <w:r>
-        <w:separator/>
-      </w:r>
-    </w:p>
-  </w:endnote>
-  <w:endnote w:type="continuationSeparator" w:id="0">
-    <w:p>
-      <w:pPr>
-        <w:spacing w:after="0" w:line="240" w:lineRule="auto"/>
-      </w:pPr>
-      <w:r>
-        <w:continuationSeparator/>
-      </w:r>
-    </w:p>
-  </w:endnote>
-</w:endnotes>
-</file>
-
-<file path=word/footnotes.xml><?xml version="1.0" encoding="utf-8"?>
-<w:footnotes xmlns:wpc="http://schemas.microsoft.com/office/word/2010/wordprocessingCanvas" xmlns:mc="http://schemas.openxmlformats.org/markup-compatibility/2006" xmlns:o="urn:schemas-microsoft-com:office:office" xmlns:r="http://schemas.openxmlformats.org/officeDocument/2006/relationships" xmlns:m="http://schemas.openxmlformats.org/officeDocument/2006/math" xmlns:v="urn:schemas-microsoft-com:vml" xmlns:wp14="http://schemas.microsoft.com/office/word/2010/wordprocessingDrawing" xmlns:wp="http://schemas.openxmlformats.org/drawingml/2006/wordprocessingDrawing" xmlns:w10="urn:schemas-microsoft-com:office:word" xmlns:w="http://schemas.openxmlformats.org/wordprocessingml/2006/main" xmlns:w14="http://schemas.microsoft.com/office/word/2010/wordml" xmlns:w15="http://schemas.microsoft.com/office/word/2012/wordml" xmlns:wpg="http://schemas.microsoft.com/office/word/2010/wordprocessingGroup" xmlns:wpi="http://schemas.microsoft.com/office/word/2010/wordprocessingInk" xmlns:wne="http://schemas.microsoft.com/office/word/2006/wordml" xmlns:wps="http://schemas.microsoft.com/office/word/2010/wordprocessingShape" mc:Ignorable="w14 w15 wp14">
-  <w:footnote w:type="separator" w:id="-1">
-    <w:p>
-      <w:pPr>
-        <w:spacing w:after="0" w:line="240" w:lineRule="auto"/>
-      </w:pPr>
-      <w:r>
-        <w:separator/>
-      </w:r>
-    </w:p>
-  </w:footnote>
-  <w:footnote w:type="continuationSeparator" w:id="0">
-    <w:p>
-      <w:pPr>
-        <w:spacing w:after="0" w:line="240" w:lineRule="auto"/>
-      </w:pPr>
-      <w:r>
-        <w:continuationSeparator/>
-      </w:r>
-    </w:p>
-  </w:footnote>
-</w:footnotes>
-</file>
-
-<file path=word/numbering.xml><?xml version="1.0" encoding="utf-8"?>
-<w:numbering xmlns:wpc="http://schemas.microsoft.com/office/word/2010/wordprocessingCanvas" xmlns:mc="http://schemas.openxmlformats.org/markup-compatibility/2006" xmlns:o="urn:schemas-microsoft-com:office:office" xmlns:r="http://schemas.openxmlformats.org/officeDocument/2006/relationships" xmlns:m="http://schemas.openxmlformats.org/officeDocument/2006/math" xmlns:v="urn:schemas-microsoft-com:vml" xmlns:wp14="http://schemas.microsoft.com/office/word/2010/wordprocessingDrawing" xmlns:wp="http://schemas.openxmlformats.org/drawingml/2006/wordprocessingDrawing" xmlns:w10="urn:schemas-microsoft-com:office:word" xmlns:w="http://schemas.openxmlformats.org/wordprocessingml/2006/main" xmlns:w14="http://schemas.microsoft.com/office/word/2010/wordml" xmlns:w15="http://schemas.microsoft.com/office/word/2012/wordml" xmlns:wpg="http://schemas.microsoft.com/office/word/2010/wordprocessingGroup" xmlns:wpi="http://schemas.microsoft.com/office/word/2010/wordprocessingInk" xmlns:wne="http://schemas.microsoft.com/office/word/2006/wordml" xmlns:wps="http://schemas.microsoft.com/office/word/2010/wordprocessingShape" mc:Ignorable="w14 w15 wp14"/>
-</file>
-
 <file path=word/styles.xml><?xml version="1.0" encoding="utf-8"?>
-<w:styles xmlns:mc="http://schemas.openxmlformats.org/markup-compatibility/2006" xmlns:r="http://schemas.openxmlformats.org/officeDocument/2006/relationships" xmlns:w="http://schemas.openxmlformats.org/wordprocessingml/2006/main" xmlns:w14="http://schemas.microsoft.com/office/word/2010/wordml" xmlns:w15="http://schemas.microsoft.com/office/word/2012/wordml" mc:Ignorable="w14 w15">
+<w:styles xmlns:r="http://schemas.openxmlformats.org/officeDocument/2006/relationships" xmlns:w="http://schemas.openxmlformats.org/wordprocessingml/2006/main">
   <w:docDefaults>
     <w:rPrDefault>
       <w:rPr>
+        <w:lang w:val="en-US" w:eastAsia="ko-KR" w:bidi="ar-SA"/>
         <w:rFonts w:asciiTheme="minorHAnsi" w:eastAsiaTheme="minorEastAsia" w:hAnsiTheme="minorHAnsi" w:cstheme="minorBidi"/>
+        <w:szCs w:val="22"/>
         <w:kern w:val="2"/>
-        <w:szCs w:val="22"/>
-        <w:lang w:val="en-US" w:eastAsia="ko-KR" w:bidi="ar-SA"/>
       </w:rPr>
     </w:rPrDefault>
     <w:pPrDefault>
       <w:pPr>
+        <w:jc w:val="both"/>
         <w:spacing w:after="160" w:line="259" w:lineRule="auto"/>
-        <w:jc w:val="both"/>
       </w:pPr>
     </w:pPrDefault>
   </w:docDefaults>
   <w:latentStyles w:defLockedState="0" w:defUIPriority="99" w:defSemiHidden="0" w:defUnhideWhenUsed="0" w:defQFormat="0" w:count="371">
-    <w:lsdException w:name="Normal" w:uiPriority="0" w:qFormat="1"/>
-    <w:lsdException w:name="heading 1" w:uiPriority="9" w:qFormat="1"/>
+    <w:lsdException w:name="Normal" w:semiHidden="0" w:uiPriority="0" w:unhideWhenUsed="0" w:qFormat="1"/>
+    <w:lsdException w:name="heading 1" w:semiHidden="0" w:uiPriority="9" w:unhideWhenUsed="0" w:qFormat="1"/>
     <w:lsdException w:name="heading 2" w:semiHidden="1" w:uiPriority="9" w:unhideWhenUsed="1" w:qFormat="1"/>
     <w:lsdException w:name="heading 3" w:semiHidden="1" w:uiPriority="9" w:unhideWhenUsed="1" w:qFormat="1"/>
     <w:lsdException w:name="heading 4" w:semiHidden="1" w:uiPriority="9" w:unhideWhenUsed="1" w:qFormat="1"/>
@@ -21887,376 +21879,376 @@
     <w:lsdException w:name="heading 7" w:semiHidden="1" w:uiPriority="9" w:unhideWhenUsed="1" w:qFormat="1"/>
     <w:lsdException w:name="heading 8" w:semiHidden="1" w:uiPriority="9" w:unhideWhenUsed="1" w:qFormat="1"/>
     <w:lsdException w:name="heading 9" w:semiHidden="1" w:uiPriority="9" w:unhideWhenUsed="1" w:qFormat="1"/>
-    <w:lsdException w:name="index 1" w:semiHidden="1" w:unhideWhenUsed="1"/>
-    <w:lsdException w:name="index 2" w:semiHidden="1" w:unhideWhenUsed="1"/>
-    <w:lsdException w:name="index 3" w:semiHidden="1" w:unhideWhenUsed="1"/>
-    <w:lsdException w:name="index 4" w:semiHidden="1" w:unhideWhenUsed="1"/>
-    <w:lsdException w:name="index 5" w:semiHidden="1" w:unhideWhenUsed="1"/>
-    <w:lsdException w:name="index 6" w:semiHidden="1" w:unhideWhenUsed="1"/>
-    <w:lsdException w:name="index 7" w:semiHidden="1" w:unhideWhenUsed="1"/>
-    <w:lsdException w:name="index 8" w:semiHidden="1" w:unhideWhenUsed="1"/>
-    <w:lsdException w:name="index 9" w:semiHidden="1" w:unhideWhenUsed="1"/>
-    <w:lsdException w:name="toc 1" w:semiHidden="1" w:uiPriority="39" w:unhideWhenUsed="1"/>
-    <w:lsdException w:name="toc 2" w:semiHidden="1" w:uiPriority="39" w:unhideWhenUsed="1"/>
-    <w:lsdException w:name="toc 3" w:semiHidden="1" w:uiPriority="39" w:unhideWhenUsed="1"/>
-    <w:lsdException w:name="toc 4" w:semiHidden="1" w:uiPriority="39" w:unhideWhenUsed="1"/>
-    <w:lsdException w:name="toc 5" w:semiHidden="1" w:uiPriority="39" w:unhideWhenUsed="1"/>
-    <w:lsdException w:name="toc 6" w:semiHidden="1" w:uiPriority="39" w:unhideWhenUsed="1"/>
-    <w:lsdException w:name="toc 7" w:semiHidden="1" w:uiPriority="39" w:unhideWhenUsed="1"/>
-    <w:lsdException w:name="toc 8" w:semiHidden="1" w:uiPriority="39" w:unhideWhenUsed="1"/>
-    <w:lsdException w:name="toc 9" w:semiHidden="1" w:uiPriority="39" w:unhideWhenUsed="1"/>
-    <w:lsdException w:name="Normal Indent" w:semiHidden="1" w:unhideWhenUsed="1"/>
-    <w:lsdException w:name="footnote text" w:semiHidden="1" w:unhideWhenUsed="1"/>
-    <w:lsdException w:name="annotation text" w:semiHidden="1" w:unhideWhenUsed="1"/>
-    <w:lsdException w:name="header" w:semiHidden="1" w:unhideWhenUsed="1"/>
-    <w:lsdException w:name="footer" w:semiHidden="1" w:unhideWhenUsed="1"/>
-    <w:lsdException w:name="index heading" w:semiHidden="1" w:unhideWhenUsed="1"/>
-    <w:lsdException w:name="caption" w:semiHidden="1" w:uiPriority="35" w:unhideWhenUsed="1" w:qFormat="1"/>
-    <w:lsdException w:name="table of figures" w:semiHidden="1" w:unhideWhenUsed="1"/>
-    <w:lsdException w:name="envelope address" w:semiHidden="1" w:unhideWhenUsed="1"/>
-    <w:lsdException w:name="envelope return" w:semiHidden="1" w:unhideWhenUsed="1"/>
-    <w:lsdException w:name="footnote reference" w:semiHidden="1" w:unhideWhenUsed="1"/>
-    <w:lsdException w:name="annotation reference" w:semiHidden="1" w:unhideWhenUsed="1"/>
-    <w:lsdException w:name="line number" w:semiHidden="1" w:unhideWhenUsed="1"/>
-    <w:lsdException w:name="page number" w:semiHidden="1" w:unhideWhenUsed="1"/>
-    <w:lsdException w:name="endnote reference" w:semiHidden="1" w:unhideWhenUsed="1"/>
-    <w:lsdException w:name="endnote text" w:semiHidden="1" w:unhideWhenUsed="1"/>
-    <w:lsdException w:name="table of authorities" w:semiHidden="1" w:unhideWhenUsed="1"/>
-    <w:lsdException w:name="macro" w:semiHidden="1" w:unhideWhenUsed="1"/>
-    <w:lsdException w:name="toa heading" w:semiHidden="1" w:unhideWhenUsed="1"/>
-    <w:lsdException w:name="List" w:semiHidden="1" w:unhideWhenUsed="1"/>
-    <w:lsdException w:name="List Bullet" w:semiHidden="1" w:unhideWhenUsed="1"/>
-    <w:lsdException w:name="List Number" w:semiHidden="1" w:unhideWhenUsed="1"/>
-    <w:lsdException w:name="List 2" w:semiHidden="1" w:unhideWhenUsed="1"/>
-    <w:lsdException w:name="List 3" w:semiHidden="1" w:unhideWhenUsed="1"/>
-    <w:lsdException w:name="List 4" w:semiHidden="1" w:unhideWhenUsed="1"/>
-    <w:lsdException w:name="List 5" w:semiHidden="1" w:unhideWhenUsed="1"/>
-    <w:lsdException w:name="List Bullet 2" w:semiHidden="1" w:unhideWhenUsed="1"/>
-    <w:lsdException w:name="List Bullet 3" w:semiHidden="1" w:unhideWhenUsed="1"/>
-    <w:lsdException w:name="List Bullet 4" w:semiHidden="1" w:unhideWhenUsed="1"/>
-    <w:lsdException w:name="List Bullet 5" w:semiHidden="1" w:unhideWhenUsed="1"/>
-    <w:lsdException w:name="List Number 2" w:semiHidden="1" w:unhideWhenUsed="1"/>
-    <w:lsdException w:name="List Number 3" w:semiHidden="1" w:unhideWhenUsed="1"/>
-    <w:lsdException w:name="List Number 4" w:semiHidden="1" w:unhideWhenUsed="1"/>
-    <w:lsdException w:name="List Number 5" w:semiHidden="1" w:unhideWhenUsed="1"/>
-    <w:lsdException w:name="Title" w:uiPriority="10" w:qFormat="1"/>
-    <w:lsdException w:name="Closing" w:semiHidden="1" w:unhideWhenUsed="1"/>
-    <w:lsdException w:name="Signature" w:semiHidden="1" w:unhideWhenUsed="1"/>
-    <w:lsdException w:name="Default Paragraph Font" w:semiHidden="1" w:uiPriority="1" w:unhideWhenUsed="1"/>
-    <w:lsdException w:name="Body Text" w:semiHidden="1" w:uiPriority="1"/>
-    <w:lsdException w:name="Body Text Indent" w:semiHidden="1" w:unhideWhenUsed="1"/>
-    <w:lsdException w:name="List Continue" w:semiHidden="1" w:unhideWhenUsed="1"/>
-    <w:lsdException w:name="List Continue 2" w:semiHidden="1" w:unhideWhenUsed="1"/>
-    <w:lsdException w:name="List Continue 3" w:semiHidden="1" w:unhideWhenUsed="1"/>
-    <w:lsdException w:name="List Continue 4" w:semiHidden="1" w:unhideWhenUsed="1"/>
-    <w:lsdException w:name="List Continue 5" w:semiHidden="1" w:unhideWhenUsed="1"/>
-    <w:lsdException w:name="Message Header" w:semiHidden="1" w:unhideWhenUsed="1"/>
-    <w:lsdException w:name="Subtitle" w:uiPriority="11" w:qFormat="1"/>
-    <w:lsdException w:name="Salutation" w:semiHidden="1" w:unhideWhenUsed="1"/>
-    <w:lsdException w:name="Date" w:semiHidden="1" w:unhideWhenUsed="1"/>
-    <w:lsdException w:name="Body Text First Indent" w:semiHidden="1" w:unhideWhenUsed="1"/>
-    <w:lsdException w:name="Body Text First Indent 2" w:semiHidden="1" w:unhideWhenUsed="1"/>
-    <w:lsdException w:name="Note Heading" w:semiHidden="1" w:unhideWhenUsed="1"/>
-    <w:lsdException w:name="Body Text 2" w:semiHidden="1" w:unhideWhenUsed="1"/>
-    <w:lsdException w:name="Body Text 3" w:semiHidden="1" w:unhideWhenUsed="1"/>
-    <w:lsdException w:name="Body Text Indent 2" w:semiHidden="1" w:unhideWhenUsed="1"/>
-    <w:lsdException w:name="Body Text Indent 3" w:semiHidden="1" w:unhideWhenUsed="1"/>
-    <w:lsdException w:name="Block Text" w:semiHidden="1" w:unhideWhenUsed="1"/>
-    <w:lsdException w:name="Hyperlink" w:semiHidden="1" w:unhideWhenUsed="1"/>
-    <w:lsdException w:name="FollowedHyperlink" w:semiHidden="1" w:unhideWhenUsed="1"/>
-    <w:lsdException w:name="Strong" w:uiPriority="22" w:qFormat="1"/>
-    <w:lsdException w:name="Emphasis" w:uiPriority="20" w:qFormat="1"/>
-    <w:lsdException w:name="Document Map" w:semiHidden="1" w:unhideWhenUsed="1"/>
-    <w:lsdException w:name="Plain Text" w:semiHidden="1" w:unhideWhenUsed="1"/>
-    <w:lsdException w:name="E-mail Signature" w:semiHidden="1" w:unhideWhenUsed="1"/>
-    <w:lsdException w:name="HTML Top of Form" w:semiHidden="1" w:unhideWhenUsed="1"/>
-    <w:lsdException w:name="HTML Bottom of Form" w:semiHidden="1" w:unhideWhenUsed="1"/>
-    <w:lsdException w:name="Normal (Web)" w:semiHidden="1" w:unhideWhenUsed="1"/>
-    <w:lsdException w:name="HTML Acronym" w:semiHidden="1" w:unhideWhenUsed="1"/>
-    <w:lsdException w:name="HTML Address" w:semiHidden="1" w:unhideWhenUsed="1"/>
-    <w:lsdException w:name="HTML Cite" w:semiHidden="1" w:unhideWhenUsed="1"/>
-    <w:lsdException w:name="HTML Code" w:semiHidden="1" w:unhideWhenUsed="1"/>
-    <w:lsdException w:name="HTML Definition" w:semiHidden="1" w:unhideWhenUsed="1"/>
-    <w:lsdException w:name="HTML Keyboard" w:semiHidden="1" w:unhideWhenUsed="1"/>
-    <w:lsdException w:name="HTML Preformatted" w:semiHidden="1" w:unhideWhenUsed="1"/>
-    <w:lsdException w:name="HTML Sample" w:semiHidden="1" w:unhideWhenUsed="1"/>
-    <w:lsdException w:name="HTML Typewriter" w:semiHidden="1" w:unhideWhenUsed="1"/>
-    <w:lsdException w:name="HTML Variable" w:semiHidden="1" w:unhideWhenUsed="1"/>
-    <w:lsdException w:name="Normal Table" w:semiHidden="1" w:unhideWhenUsed="1"/>
-    <w:lsdException w:name="annotation subject" w:semiHidden="1" w:unhideWhenUsed="1"/>
-    <w:lsdException w:name="No List" w:semiHidden="1" w:unhideWhenUsed="1"/>
-    <w:lsdException w:name="Outline List 1" w:semiHidden="1" w:unhideWhenUsed="1"/>
-    <w:lsdException w:name="Outline List 2" w:semiHidden="1" w:unhideWhenUsed="1"/>
-    <w:lsdException w:name="Outline List 3" w:semiHidden="1" w:unhideWhenUsed="1"/>
-    <w:lsdException w:name="Table Simple 1" w:semiHidden="1" w:unhideWhenUsed="1"/>
-    <w:lsdException w:name="Table Simple 2" w:semiHidden="1" w:unhideWhenUsed="1"/>
-    <w:lsdException w:name="Table Simple 3" w:semiHidden="1" w:unhideWhenUsed="1"/>
-    <w:lsdException w:name="Table Classic 1" w:semiHidden="1" w:unhideWhenUsed="1"/>
-    <w:lsdException w:name="Table Classic 2" w:semiHidden="1" w:unhideWhenUsed="1"/>
-    <w:lsdException w:name="Table Classic 3" w:semiHidden="1" w:unhideWhenUsed="1"/>
-    <w:lsdException w:name="Table Classic 4" w:semiHidden="1" w:unhideWhenUsed="1"/>
-    <w:lsdException w:name="Table Colorful 1" w:semiHidden="1" w:unhideWhenUsed="1"/>
-    <w:lsdException w:name="Table Colorful 2" w:semiHidden="1" w:unhideWhenUsed="1"/>
-    <w:lsdException w:name="Table Colorful 3" w:semiHidden="1" w:unhideWhenUsed="1"/>
-    <w:lsdException w:name="Table Columns 1" w:semiHidden="1" w:unhideWhenUsed="1"/>
-    <w:lsdException w:name="Table Columns 2" w:semiHidden="1" w:unhideWhenUsed="1"/>
-    <w:lsdException w:name="Table Columns 3" w:semiHidden="1" w:unhideWhenUsed="1"/>
-    <w:lsdException w:name="Table Columns 4" w:semiHidden="1" w:unhideWhenUsed="1"/>
-    <w:lsdException w:name="Table Columns 5" w:semiHidden="1" w:unhideWhenUsed="1"/>
-    <w:lsdException w:name="Table Grid 1" w:semiHidden="1" w:unhideWhenUsed="1"/>
-    <w:lsdException w:name="Table Grid 2" w:semiHidden="1" w:unhideWhenUsed="1"/>
-    <w:lsdException w:name="Table Grid 3" w:semiHidden="1" w:unhideWhenUsed="1"/>
-    <w:lsdException w:name="Table Grid 4" w:semiHidden="1" w:unhideWhenUsed="1"/>
-    <w:lsdException w:name="Table Grid 5" w:semiHidden="1" w:unhideWhenUsed="1"/>
-    <w:lsdException w:name="Table Grid 6" w:semiHidden="1" w:unhideWhenUsed="1"/>
-    <w:lsdException w:name="Table Grid 7" w:semiHidden="1" w:unhideWhenUsed="1"/>
-    <w:lsdException w:name="Table Grid 8" w:semiHidden="1" w:unhideWhenUsed="1"/>
-    <w:lsdException w:name="Table List 1" w:semiHidden="1" w:unhideWhenUsed="1"/>
-    <w:lsdException w:name="Table List 2" w:semiHidden="1" w:unhideWhenUsed="1"/>
-    <w:lsdException w:name="Table List 3" w:semiHidden="1" w:unhideWhenUsed="1"/>
-    <w:lsdException w:name="Table List 4" w:semiHidden="1" w:unhideWhenUsed="1"/>
-    <w:lsdException w:name="Table List 5" w:semiHidden="1" w:unhideWhenUsed="1"/>
-    <w:lsdException w:name="Table List 6" w:semiHidden="1" w:unhideWhenUsed="1"/>
-    <w:lsdException w:name="Table List 7" w:semiHidden="1" w:unhideWhenUsed="1"/>
-    <w:lsdException w:name="Table List 8" w:semiHidden="1" w:unhideWhenUsed="1"/>
-    <w:lsdException w:name="Table 3D effects 1" w:semiHidden="1" w:unhideWhenUsed="1"/>
-    <w:lsdException w:name="Table 3D effects 2" w:semiHidden="1" w:unhideWhenUsed="1"/>
-    <w:lsdException w:name="Table 3D effects 3" w:semiHidden="1" w:unhideWhenUsed="1"/>
-    <w:lsdException w:name="Table Contemporary" w:semiHidden="1" w:unhideWhenUsed="1"/>
-    <w:lsdException w:name="Table Elegant" w:semiHidden="1" w:unhideWhenUsed="1"/>
-    <w:lsdException w:name="Table Professional" w:semiHidden="1" w:unhideWhenUsed="1"/>
-    <w:lsdException w:name="Table Subtle 1" w:semiHidden="1" w:unhideWhenUsed="1"/>
-    <w:lsdException w:name="Table Subtle 2" w:semiHidden="1" w:unhideWhenUsed="1"/>
-    <w:lsdException w:name="Table Web 1" w:semiHidden="1" w:unhideWhenUsed="1"/>
-    <w:lsdException w:name="Table Web 2" w:semiHidden="1" w:unhideWhenUsed="1"/>
-    <w:lsdException w:name="Table Web 3" w:semiHidden="1" w:unhideWhenUsed="1"/>
-    <w:lsdException w:name="Balloon Text" w:semiHidden="1" w:unhideWhenUsed="1"/>
-    <w:lsdException w:name="Table Grid" w:uiPriority="39"/>
-    <w:lsdException w:name="Table Theme" w:semiHidden="1" w:unhideWhenUsed="1"/>
-    <w:lsdException w:name="Placeholder Text" w:semiHidden="1"/>
-    <w:lsdException w:name="No Spacing" w:uiPriority="1" w:qFormat="1"/>
-    <w:lsdException w:name="Light Shading" w:uiPriority="60"/>
-    <w:lsdException w:name="Light List" w:uiPriority="61"/>
-    <w:lsdException w:name="Light Grid" w:uiPriority="62"/>
-    <w:lsdException w:name="Medium Shading 1" w:uiPriority="63"/>
-    <w:lsdException w:name="Medium Shading 2" w:uiPriority="64"/>
-    <w:lsdException w:name="Medium List 1" w:uiPriority="65"/>
-    <w:lsdException w:name="Medium List 2" w:uiPriority="66"/>
-    <w:lsdException w:name="Medium Grid 1" w:uiPriority="67"/>
-    <w:lsdException w:name="Medium Grid 2" w:uiPriority="68"/>
-    <w:lsdException w:name="Medium Grid 3" w:uiPriority="69"/>
-    <w:lsdException w:name="Dark List" w:uiPriority="70"/>
-    <w:lsdException w:name="Colorful Shading" w:uiPriority="71"/>
-    <w:lsdException w:name="Colorful List" w:uiPriority="72"/>
-    <w:lsdException w:name="Colorful Grid" w:uiPriority="73"/>
-    <w:lsdException w:name="Light Shading Accent 1" w:uiPriority="60"/>
-    <w:lsdException w:name="Light List Accent 1" w:uiPriority="61"/>
-    <w:lsdException w:name="Light Grid Accent 1" w:uiPriority="62"/>
-    <w:lsdException w:name="Medium Shading 1 Accent 1" w:uiPriority="63"/>
-    <w:lsdException w:name="Medium Shading 2 Accent 1" w:uiPriority="64"/>
-    <w:lsdException w:name="Medium List 1 Accent 1" w:uiPriority="65"/>
-    <w:lsdException w:name="Revision" w:semiHidden="1"/>
-    <w:lsdException w:name="List Paragraph" w:uiPriority="34" w:qFormat="1"/>
-    <w:lsdException w:name="Quote" w:uiPriority="29" w:qFormat="1"/>
-    <w:lsdException w:name="Intense Quote" w:uiPriority="30" w:qFormat="1"/>
-    <w:lsdException w:name="Medium List 2 Accent 1" w:uiPriority="66"/>
-    <w:lsdException w:name="Medium Grid 1 Accent 1" w:uiPriority="67"/>
-    <w:lsdException w:name="Medium Grid 2 Accent 1" w:uiPriority="68"/>
-    <w:lsdException w:name="Medium Grid 3 Accent 1" w:uiPriority="69"/>
-    <w:lsdException w:name="Dark List Accent 1" w:uiPriority="70"/>
-    <w:lsdException w:name="Colorful Shading Accent 1" w:uiPriority="71"/>
-    <w:lsdException w:name="Colorful List Accent 1" w:uiPriority="72"/>
-    <w:lsdException w:name="Colorful Grid Accent 1" w:uiPriority="73"/>
-    <w:lsdException w:name="Light Shading Accent 2" w:uiPriority="60"/>
-    <w:lsdException w:name="Light List Accent 2" w:uiPriority="61"/>
-    <w:lsdException w:name="Light Grid Accent 2" w:uiPriority="62"/>
-    <w:lsdException w:name="Medium Shading 1 Accent 2" w:uiPriority="63"/>
-    <w:lsdException w:name="Medium Shading 2 Accent 2" w:uiPriority="64"/>
-    <w:lsdException w:name="Medium List 1 Accent 2" w:uiPriority="65"/>
-    <w:lsdException w:name="Medium List 2 Accent 2" w:uiPriority="66"/>
-    <w:lsdException w:name="Medium Grid 1 Accent 2" w:uiPriority="67"/>
-    <w:lsdException w:name="Medium Grid 2 Accent 2" w:uiPriority="68"/>
-    <w:lsdException w:name="Medium Grid 3 Accent 2" w:uiPriority="69"/>
-    <w:lsdException w:name="Dark List Accent 2" w:uiPriority="70"/>
-    <w:lsdException w:name="Colorful Shading Accent 2" w:uiPriority="71"/>
-    <w:lsdException w:name="Colorful List Accent 2" w:uiPriority="72"/>
-    <w:lsdException w:name="Colorful Grid Accent 2" w:uiPriority="73"/>
-    <w:lsdException w:name="Light Shading Accent 3" w:uiPriority="60"/>
-    <w:lsdException w:name="Light List Accent 3" w:uiPriority="61"/>
-    <w:lsdException w:name="Light Grid Accent 3" w:uiPriority="62"/>
-    <w:lsdException w:name="Medium Shading 1 Accent 3" w:uiPriority="63"/>
-    <w:lsdException w:name="Medium Shading 2 Accent 3" w:uiPriority="64"/>
-    <w:lsdException w:name="Medium List 1 Accent 3" w:uiPriority="65"/>
-    <w:lsdException w:name="Medium List 2 Accent 3" w:uiPriority="66"/>
-    <w:lsdException w:name="Medium Grid 1 Accent 3" w:uiPriority="67"/>
-    <w:lsdException w:name="Medium Grid 2 Accent 3" w:uiPriority="68"/>
-    <w:lsdException w:name="Medium Grid 3 Accent 3" w:uiPriority="69"/>
-    <w:lsdException w:name="Dark List Accent 3" w:uiPriority="70"/>
-    <w:lsdException w:name="Colorful Shading Accent 3" w:uiPriority="71"/>
-    <w:lsdException w:name="Colorful List Accent 3" w:uiPriority="72"/>
-    <w:lsdException w:name="Colorful Grid Accent 3" w:uiPriority="73"/>
-    <w:lsdException w:name="Light Shading Accent 4" w:uiPriority="60"/>
-    <w:lsdException w:name="Light List Accent 4" w:uiPriority="61"/>
-    <w:lsdException w:name="Light Grid Accent 4" w:uiPriority="62"/>
-    <w:lsdException w:name="Medium Shading 1 Accent 4" w:uiPriority="63"/>
-    <w:lsdException w:name="Medium Shading 2 Accent 4" w:uiPriority="64"/>
-    <w:lsdException w:name="Medium List 1 Accent 4" w:uiPriority="65"/>
-    <w:lsdException w:name="Medium List 2 Accent 4" w:uiPriority="66"/>
-    <w:lsdException w:name="Medium Grid 1 Accent 4" w:uiPriority="67"/>
-    <w:lsdException w:name="Medium Grid 2 Accent 4" w:uiPriority="68"/>
-    <w:lsdException w:name="Medium Grid 3 Accent 4" w:uiPriority="69"/>
-    <w:lsdException w:name="Dark List Accent 4" w:uiPriority="70"/>
-    <w:lsdException w:name="Colorful Shading Accent 4" w:uiPriority="71"/>
-    <w:lsdException w:name="Colorful List Accent 4" w:uiPriority="72"/>
-    <w:lsdException w:name="Colorful Grid Accent 4" w:uiPriority="73"/>
-    <w:lsdException w:name="Light Shading Accent 5" w:uiPriority="60"/>
-    <w:lsdException w:name="Light List Accent 5" w:uiPriority="61"/>
-    <w:lsdException w:name="Light Grid Accent 5" w:uiPriority="62"/>
-    <w:lsdException w:name="Medium Shading 1 Accent 5" w:uiPriority="63"/>
-    <w:lsdException w:name="Medium Shading 2 Accent 5" w:uiPriority="64"/>
-    <w:lsdException w:name="Medium List 1 Accent 5" w:uiPriority="65"/>
-    <w:lsdException w:name="Medium List 2 Accent 5" w:uiPriority="66"/>
-    <w:lsdException w:name="Medium Grid 1 Accent 5" w:uiPriority="67"/>
-    <w:lsdException w:name="Medium Grid 2 Accent 5" w:uiPriority="68"/>
-    <w:lsdException w:name="Medium Grid 3 Accent 5" w:uiPriority="69"/>
-    <w:lsdException w:name="Dark List Accent 5" w:uiPriority="70"/>
-    <w:lsdException w:name="Colorful Shading Accent 5" w:uiPriority="71"/>
-    <w:lsdException w:name="Colorful List Accent 5" w:uiPriority="72"/>
-    <w:lsdException w:name="Colorful Grid Accent 5" w:uiPriority="73"/>
-    <w:lsdException w:name="Light Shading Accent 6" w:uiPriority="60"/>
-    <w:lsdException w:name="Light List Accent 6" w:uiPriority="61"/>
-    <w:lsdException w:name="Light Grid Accent 6" w:uiPriority="62"/>
-    <w:lsdException w:name="Medium Shading 1 Accent 6" w:uiPriority="63"/>
-    <w:lsdException w:name="Medium Shading 2 Accent 6" w:uiPriority="64"/>
-    <w:lsdException w:name="Medium List 1 Accent 6" w:uiPriority="65"/>
-    <w:lsdException w:name="Medium List 2 Accent 6" w:uiPriority="66"/>
-    <w:lsdException w:name="Medium Grid 1 Accent 6" w:uiPriority="67"/>
-    <w:lsdException w:name="Medium Grid 2 Accent 6" w:uiPriority="68"/>
-    <w:lsdException w:name="Medium Grid 3 Accent 6" w:uiPriority="69"/>
-    <w:lsdException w:name="Dark List Accent 6" w:uiPriority="70"/>
-    <w:lsdException w:name="Colorful Shading Accent 6" w:uiPriority="71"/>
-    <w:lsdException w:name="Colorful List Accent 6" w:uiPriority="72"/>
-    <w:lsdException w:name="Colorful Grid Accent 6" w:uiPriority="73"/>
-    <w:lsdException w:name="Subtle Emphasis" w:uiPriority="19" w:qFormat="1"/>
-    <w:lsdException w:name="Intense Emphasis" w:uiPriority="21" w:qFormat="1"/>
-    <w:lsdException w:name="Subtle Reference" w:uiPriority="31" w:qFormat="1"/>
-    <w:lsdException w:name="Intense Reference" w:uiPriority="32" w:qFormat="1"/>
-    <w:lsdException w:name="Book Title" w:uiPriority="33" w:qFormat="1"/>
-    <w:lsdException w:name="Bibliography" w:semiHidden="1" w:uiPriority="37" w:unhideWhenUsed="1"/>
-    <w:lsdException w:name="TOC Heading" w:semiHidden="1" w:uiPriority="39" w:unhideWhenUsed="1" w:qFormat="1"/>
-    <w:lsdException w:name="Plain Table 1" w:uiPriority="41"/>
-    <w:lsdException w:name="Plain Table 2" w:uiPriority="42"/>
-    <w:lsdException w:name="Plain Table 3" w:uiPriority="43"/>
-    <w:lsdException w:name="Plain Table 4" w:uiPriority="44"/>
-    <w:lsdException w:name="Plain Table 5" w:uiPriority="45"/>
-    <w:lsdException w:name="Grid Table Light" w:uiPriority="40"/>
-    <w:lsdException w:name="Grid Table 1 Light" w:uiPriority="46"/>
-    <w:lsdException w:name="Grid Table 2" w:uiPriority="47"/>
-    <w:lsdException w:name="Grid Table 3" w:uiPriority="48"/>
-    <w:lsdException w:name="Grid Table 4" w:uiPriority="49"/>
-    <w:lsdException w:name="Grid Table 5 Dark" w:uiPriority="50"/>
-    <w:lsdException w:name="Grid Table 6 Colorful" w:uiPriority="51"/>
-    <w:lsdException w:name="Grid Table 7 Colorful" w:uiPriority="52"/>
-    <w:lsdException w:name="Grid Table 1 Light Accent 1" w:uiPriority="46"/>
-    <w:lsdException w:name="Grid Table 2 Accent 1" w:uiPriority="47"/>
-    <w:lsdException w:name="Grid Table 3 Accent 1" w:uiPriority="48"/>
-    <w:lsdException w:name="Grid Table 4 Accent 1" w:uiPriority="49"/>
-    <w:lsdException w:name="Grid Table 5 Dark Accent 1" w:uiPriority="50"/>
-    <w:lsdException w:name="Grid Table 6 Colorful Accent 1" w:uiPriority="51"/>
-    <w:lsdException w:name="Grid Table 7 Colorful Accent 1" w:uiPriority="52"/>
-    <w:lsdException w:name="Grid Table 1 Light Accent 2" w:uiPriority="46"/>
-    <w:lsdException w:name="Grid Table 2 Accent 2" w:uiPriority="47"/>
-    <w:lsdException w:name="Grid Table 3 Accent 2" w:uiPriority="48"/>
-    <w:lsdException w:name="Grid Table 4 Accent 2" w:uiPriority="49"/>
-    <w:lsdException w:name="Grid Table 5 Dark Accent 2" w:uiPriority="50"/>
-    <w:lsdException w:name="Grid Table 6 Colorful Accent 2" w:uiPriority="51"/>
-    <w:lsdException w:name="Grid Table 7 Colorful Accent 2" w:uiPriority="52"/>
-    <w:lsdException w:name="Grid Table 1 Light Accent 3" w:uiPriority="46"/>
-    <w:lsdException w:name="Grid Table 2 Accent 3" w:uiPriority="47"/>
-    <w:lsdException w:name="Grid Table 3 Accent 3" w:uiPriority="48"/>
-    <w:lsdException w:name="Grid Table 4 Accent 3" w:uiPriority="49"/>
-    <w:lsdException w:name="Grid Table 5 Dark Accent 3" w:uiPriority="50"/>
-    <w:lsdException w:name="Grid Table 6 Colorful Accent 3" w:uiPriority="51"/>
-    <w:lsdException w:name="Grid Table 7 Colorful Accent 3" w:uiPriority="52"/>
-    <w:lsdException w:name="Grid Table 1 Light Accent 4" w:uiPriority="46"/>
-    <w:lsdException w:name="Grid Table 2 Accent 4" w:uiPriority="47"/>
-    <w:lsdException w:name="Grid Table 3 Accent 4" w:uiPriority="48"/>
-    <w:lsdException w:name="Grid Table 4 Accent 4" w:uiPriority="49"/>
-    <w:lsdException w:name="Grid Table 5 Dark Accent 4" w:uiPriority="50"/>
-    <w:lsdException w:name="Grid Table 6 Colorful Accent 4" w:uiPriority="51"/>
-    <w:lsdException w:name="Grid Table 7 Colorful Accent 4" w:uiPriority="52"/>
-    <w:lsdException w:name="Grid Table 1 Light Accent 5" w:uiPriority="46"/>
-    <w:lsdException w:name="Grid Table 2 Accent 5" w:uiPriority="47"/>
-    <w:lsdException w:name="Grid Table 3 Accent 5" w:uiPriority="48"/>
-    <w:lsdException w:name="Grid Table 4 Accent 5" w:uiPriority="49"/>
-    <w:lsdException w:name="Grid Table 5 Dark Accent 5" w:uiPriority="50"/>
-    <w:lsdException w:name="Grid Table 6 Colorful Accent 5" w:uiPriority="51"/>
-    <w:lsdException w:name="Grid Table 7 Colorful Accent 5" w:uiPriority="52"/>
-    <w:lsdException w:name="Grid Table 1 Light Accent 6" w:uiPriority="46"/>
-    <w:lsdException w:name="Grid Table 2 Accent 6" w:uiPriority="47"/>
-    <w:lsdException w:name="Grid Table 3 Accent 6" w:uiPriority="48"/>
-    <w:lsdException w:name="Grid Table 4 Accent 6" w:uiPriority="49"/>
-    <w:lsdException w:name="Grid Table 5 Dark Accent 6" w:uiPriority="50"/>
-    <w:lsdException w:name="Grid Table 6 Colorful Accent 6" w:uiPriority="51"/>
-    <w:lsdException w:name="Grid Table 7 Colorful Accent 6" w:uiPriority="52"/>
-    <w:lsdException w:name="List Table 1 Light" w:uiPriority="46"/>
-    <w:lsdException w:name="List Table 2" w:uiPriority="47"/>
-    <w:lsdException w:name="List Table 3" w:uiPriority="48"/>
-    <w:lsdException w:name="List Table 4" w:uiPriority="49"/>
-    <w:lsdException w:name="List Table 5 Dark" w:uiPriority="50"/>
-    <w:lsdException w:name="List Table 6 Colorful" w:uiPriority="51"/>
-    <w:lsdException w:name="List Table 7 Colorful" w:uiPriority="52"/>
-    <w:lsdException w:name="List Table 1 Light Accent 1" w:uiPriority="46"/>
-    <w:lsdException w:name="List Table 2 Accent 1" w:uiPriority="47"/>
-    <w:lsdException w:name="List Table 3 Accent 1" w:uiPriority="48"/>
-    <w:lsdException w:name="List Table 4 Accent 1" w:uiPriority="49"/>
-    <w:lsdException w:name="List Table 5 Dark Accent 1" w:uiPriority="50"/>
-    <w:lsdException w:name="List Table 6 Colorful Accent 1" w:uiPriority="51"/>
-    <w:lsdException w:name="List Table 7 Colorful Accent 1" w:uiPriority="52"/>
-    <w:lsdException w:name="List Table 1 Light Accent 2" w:uiPriority="46"/>
-    <w:lsdException w:name="List Table 2 Accent 2" w:uiPriority="47"/>
-    <w:lsdException w:name="List Table 3 Accent 2" w:uiPriority="48"/>
-    <w:lsdException w:name="List Table 4 Accent 2" w:uiPriority="49"/>
-    <w:lsdException w:name="List Table 5 Dark Accent 2" w:uiPriority="50"/>
-    <w:lsdException w:name="List Table 6 Colorful Accent 2" w:uiPriority="51"/>
-    <w:lsdException w:name="List Table 7 Colorful Accent 2" w:uiPriority="52"/>
-    <w:lsdException w:name="List Table 1 Light Accent 3" w:uiPriority="46"/>
-    <w:lsdException w:name="List Table 2 Accent 3" w:uiPriority="47"/>
-    <w:lsdException w:name="List Table 3 Accent 3" w:uiPriority="48"/>
-    <w:lsdException w:name="List Table 4 Accent 3" w:uiPriority="49"/>
-    <w:lsdException w:name="List Table 5 Dark Accent 3" w:uiPriority="50"/>
-    <w:lsdException w:name="List Table 6 Colorful Accent 3" w:uiPriority="51"/>
-    <w:lsdException w:name="List Table 7 Colorful Accent 3" w:uiPriority="52"/>
-    <w:lsdException w:name="List Table 1 Light Accent 4" w:uiPriority="46"/>
-    <w:lsdException w:name="List Table 2 Accent 4" w:uiPriority="47"/>
-    <w:lsdException w:name="List Table 3 Accent 4" w:uiPriority="48"/>
-    <w:lsdException w:name="List Table 4 Accent 4" w:uiPriority="49"/>
-    <w:lsdException w:name="List Table 5 Dark Accent 4" w:uiPriority="50"/>
-    <w:lsdException w:name="List Table 6 Colorful Accent 4" w:uiPriority="51"/>
-    <w:lsdException w:name="List Table 7 Colorful Accent 4" w:uiPriority="52"/>
-    <w:lsdException w:name="List Table 1 Light Accent 5" w:uiPriority="46"/>
-    <w:lsdException w:name="List Table 2 Accent 5" w:uiPriority="47"/>
-    <w:lsdException w:name="List Table 3 Accent 5" w:uiPriority="48"/>
-    <w:lsdException w:name="List Table 4 Accent 5" w:uiPriority="49"/>
-    <w:lsdException w:name="List Table 5 Dark Accent 5" w:uiPriority="50"/>
-    <w:lsdException w:name="List Table 6 Colorful Accent 5" w:uiPriority="51"/>
-    <w:lsdException w:name="List Table 7 Colorful Accent 5" w:uiPriority="52"/>
-    <w:lsdException w:name="List Table 1 Light Accent 6" w:uiPriority="46"/>
-    <w:lsdException w:name="List Table 2 Accent 6" w:uiPriority="47"/>
-    <w:lsdException w:name="List Table 3 Accent 6" w:uiPriority="48"/>
-    <w:lsdException w:name="List Table 4 Accent 6" w:uiPriority="49"/>
-    <w:lsdException w:name="List Table 5 Dark Accent 6" w:uiPriority="50"/>
-    <w:lsdException w:name="List Table 6 Colorful Accent 6" w:uiPriority="51"/>
-    <w:lsdException w:name="List Table 7 Colorful Accent 6" w:uiPriority="52"/>
+    <w:lsdException w:name="index 1" w:semiHidden="1" w:uiPriority="-1" w:unhideWhenUsed="1" w:qFormat="0"/>
+    <w:lsdException w:name="index 2" w:semiHidden="1" w:uiPriority="-1" w:unhideWhenUsed="1" w:qFormat="0"/>
+    <w:lsdException w:name="index 3" w:semiHidden="1" w:uiPriority="-1" w:unhideWhenUsed="1" w:qFormat="0"/>
+    <w:lsdException w:name="index 4" w:semiHidden="1" w:uiPriority="-1" w:unhideWhenUsed="1" w:qFormat="0"/>
+    <w:lsdException w:name="index 5" w:semiHidden="1" w:uiPriority="-1" w:unhideWhenUsed="1" w:qFormat="0"/>
+    <w:lsdException w:name="index 6" w:semiHidden="1" w:uiPriority="-1" w:unhideWhenUsed="1" w:qFormat="0"/>
+    <w:lsdException w:name="index 7" w:semiHidden="1" w:uiPriority="-1" w:unhideWhenUsed="1" w:qFormat="0"/>
+    <w:lsdException w:name="index 8" w:semiHidden="1" w:uiPriority="-1" w:unhideWhenUsed="1" w:qFormat="0"/>
+    <w:lsdException w:name="index 9" w:semiHidden="1" w:uiPriority="-1" w:unhideWhenUsed="1" w:qFormat="0"/>
+    <w:lsdException w:name="toc 1" w:semiHidden="1" w:uiPriority="57" w:unhideWhenUsed="1" w:qFormat="0"/>
+    <w:lsdException w:name="toc 2" w:semiHidden="1" w:uiPriority="57" w:unhideWhenUsed="1" w:qFormat="0"/>
+    <w:lsdException w:name="toc 3" w:semiHidden="1" w:uiPriority="57" w:unhideWhenUsed="1" w:qFormat="0"/>
+    <w:lsdException w:name="toc 4" w:semiHidden="1" w:uiPriority="57" w:unhideWhenUsed="1" w:qFormat="0"/>
+    <w:lsdException w:name="toc 5" w:semiHidden="1" w:uiPriority="57" w:unhideWhenUsed="1" w:qFormat="0"/>
+    <w:lsdException w:name="toc 6" w:semiHidden="1" w:uiPriority="57" w:unhideWhenUsed="1" w:qFormat="0"/>
+    <w:lsdException w:name="toc 7" w:semiHidden="1" w:uiPriority="57" w:unhideWhenUsed="1" w:qFormat="0"/>
+    <w:lsdException w:name="toc 8" w:semiHidden="1" w:uiPriority="57" w:unhideWhenUsed="1" w:qFormat="0"/>
+    <w:lsdException w:name="toc 9" w:semiHidden="1" w:uiPriority="57" w:unhideWhenUsed="1" w:qFormat="0"/>
+    <w:lsdException w:name="Normal Indent" w:semiHidden="1" w:uiPriority="-1" w:unhideWhenUsed="1" w:qFormat="0"/>
+    <w:lsdException w:name="footnote text" w:semiHidden="1" w:uiPriority="-1" w:unhideWhenUsed="1" w:qFormat="0"/>
+    <w:lsdException w:name="annotation text" w:semiHidden="1" w:uiPriority="-1" w:unhideWhenUsed="1" w:qFormat="0"/>
+    <w:lsdException w:name="header" w:semiHidden="1" w:uiPriority="-1" w:unhideWhenUsed="1" w:qFormat="0"/>
+    <w:lsdException w:name="footer" w:semiHidden="1" w:uiPriority="-1" w:unhideWhenUsed="1" w:qFormat="0"/>
+    <w:lsdException w:name="index heading" w:semiHidden="1" w:uiPriority="-1" w:unhideWhenUsed="1" w:qFormat="0"/>
+    <w:lsdException w:name="caption" w:semiHidden="1" w:uiPriority="53" w:unhideWhenUsed="1" w:qFormat="1"/>
+    <w:lsdException w:name="table of figures" w:semiHidden="1" w:uiPriority="-1" w:unhideWhenUsed="1" w:qFormat="0"/>
+    <w:lsdException w:name="envelope address" w:semiHidden="1" w:uiPriority="-1" w:unhideWhenUsed="1" w:qFormat="0"/>
+    <w:lsdException w:name="envelope return" w:semiHidden="1" w:uiPriority="-1" w:unhideWhenUsed="1" w:qFormat="0"/>
+    <w:lsdException w:name="footnote reference" w:semiHidden="1" w:uiPriority="-1" w:unhideWhenUsed="1" w:qFormat="0"/>
+    <w:lsdException w:name="annotation reference" w:semiHidden="1" w:uiPriority="-1" w:unhideWhenUsed="1" w:qFormat="0"/>
+    <w:lsdException w:name="line number" w:semiHidden="1" w:uiPriority="-1" w:unhideWhenUsed="1" w:qFormat="0"/>
+    <w:lsdException w:name="page number" w:semiHidden="1" w:uiPriority="-1" w:unhideWhenUsed="1" w:qFormat="0"/>
+    <w:lsdException w:name="endnote reference" w:semiHidden="1" w:uiPriority="-1" w:unhideWhenUsed="1" w:qFormat="0"/>
+    <w:lsdException w:name="endnote text" w:semiHidden="1" w:uiPriority="-1" w:unhideWhenUsed="1" w:qFormat="0"/>
+    <w:lsdException w:name="table of authorities" w:semiHidden="1" w:uiPriority="-1" w:unhideWhenUsed="1" w:qFormat="0"/>
+    <w:lsdException w:name="macro" w:semiHidden="1" w:uiPriority="-1" w:unhideWhenUsed="1" w:qFormat="0"/>
+    <w:lsdException w:name="toa heading" w:semiHidden="1" w:uiPriority="-1" w:unhideWhenUsed="1" w:qFormat="0"/>
+    <w:lsdException w:name="List" w:semiHidden="1" w:uiPriority="-1" w:unhideWhenUsed="1" w:qFormat="0"/>
+    <w:lsdException w:name="List Bullet" w:semiHidden="1" w:uiPriority="-1" w:unhideWhenUsed="1" w:qFormat="0"/>
+    <w:lsdException w:name="List Number" w:semiHidden="1" w:uiPriority="-1" w:unhideWhenUsed="1" w:qFormat="0"/>
+    <w:lsdException w:name="List 2" w:semiHidden="1" w:uiPriority="-1" w:unhideWhenUsed="1" w:qFormat="0"/>
+    <w:lsdException w:name="List 3" w:semiHidden="1" w:uiPriority="-1" w:unhideWhenUsed="1" w:qFormat="0"/>
+    <w:lsdException w:name="List 4" w:semiHidden="1" w:uiPriority="-1" w:unhideWhenUsed="1" w:qFormat="0"/>
+    <w:lsdException w:name="List 5" w:semiHidden="1" w:uiPriority="-1" w:unhideWhenUsed="1" w:qFormat="0"/>
+    <w:lsdException w:name="List Bullet 2" w:semiHidden="1" w:uiPriority="-1" w:unhideWhenUsed="1" w:qFormat="0"/>
+    <w:lsdException w:name="List Bullet 3" w:semiHidden="1" w:uiPriority="-1" w:unhideWhenUsed="1" w:qFormat="0"/>
+    <w:lsdException w:name="List Bullet 4" w:semiHidden="1" w:uiPriority="-1" w:unhideWhenUsed="1" w:qFormat="0"/>
+    <w:lsdException w:name="List Bullet 5" w:semiHidden="1" w:uiPriority="-1" w:unhideWhenUsed="1" w:qFormat="0"/>
+    <w:lsdException w:name="List Number 2" w:semiHidden="1" w:uiPriority="-1" w:unhideWhenUsed="1" w:qFormat="0"/>
+    <w:lsdException w:name="List Number 3" w:semiHidden="1" w:uiPriority="-1" w:unhideWhenUsed="1" w:qFormat="0"/>
+    <w:lsdException w:name="List Number 4" w:semiHidden="1" w:uiPriority="-1" w:unhideWhenUsed="1" w:qFormat="0"/>
+    <w:lsdException w:name="List Number 5" w:semiHidden="1" w:uiPriority="-1" w:unhideWhenUsed="1" w:qFormat="0"/>
+    <w:lsdException w:name="Title" w:semiHidden="0" w:uiPriority="16" w:unhideWhenUsed="0" w:qFormat="1"/>
+    <w:lsdException w:name="Closing" w:semiHidden="1" w:uiPriority="-1" w:unhideWhenUsed="1" w:qFormat="0"/>
+    <w:lsdException w:name="Signature" w:semiHidden="1" w:uiPriority="-1" w:unhideWhenUsed="1" w:qFormat="0"/>
+    <w:lsdException w:name="Default Paragraph Font" w:semiHidden="1" w:uiPriority="1" w:unhideWhenUsed="1" w:qFormat="0"/>
+    <w:lsdException w:name="Body Text" w:semiHidden="1" w:uiPriority="1" w:unhideWhenUsed="0" w:qFormat="0"/>
+    <w:lsdException w:name="Body Text Indent" w:semiHidden="1" w:uiPriority="-1" w:unhideWhenUsed="1" w:qFormat="0"/>
+    <w:lsdException w:name="List Continue" w:semiHidden="1" w:uiPriority="-1" w:unhideWhenUsed="1" w:qFormat="0"/>
+    <w:lsdException w:name="List Continue 2" w:semiHidden="1" w:uiPriority="-1" w:unhideWhenUsed="1" w:qFormat="0"/>
+    <w:lsdException w:name="List Continue 3" w:semiHidden="1" w:uiPriority="-1" w:unhideWhenUsed="1" w:qFormat="0"/>
+    <w:lsdException w:name="List Continue 4" w:semiHidden="1" w:uiPriority="-1" w:unhideWhenUsed="1" w:qFormat="0"/>
+    <w:lsdException w:name="List Continue 5" w:semiHidden="1" w:uiPriority="-1" w:unhideWhenUsed="1" w:qFormat="0"/>
+    <w:lsdException w:name="Message Header" w:semiHidden="1" w:uiPriority="-1" w:unhideWhenUsed="1" w:qFormat="0"/>
+    <w:lsdException w:name="Subtitle" w:semiHidden="0" w:uiPriority="17" w:unhideWhenUsed="0" w:qFormat="1"/>
+    <w:lsdException w:name="Salutation" w:semiHidden="1" w:uiPriority="-1" w:unhideWhenUsed="1" w:qFormat="0"/>
+    <w:lsdException w:name="Date" w:semiHidden="1" w:uiPriority="-1" w:unhideWhenUsed="1" w:qFormat="0"/>
+    <w:lsdException w:name="Body Text First Indent" w:semiHidden="1" w:uiPriority="-1" w:unhideWhenUsed="1" w:qFormat="0"/>
+    <w:lsdException w:name="Body Text First Indent 2" w:semiHidden="1" w:uiPriority="-1" w:unhideWhenUsed="1" w:qFormat="0"/>
+    <w:lsdException w:name="Note Heading" w:semiHidden="1" w:uiPriority="-1" w:unhideWhenUsed="1" w:qFormat="0"/>
+    <w:lsdException w:name="Body Text 2" w:semiHidden="1" w:uiPriority="-1" w:unhideWhenUsed="1" w:qFormat="0"/>
+    <w:lsdException w:name="Body Text 3" w:semiHidden="1" w:uiPriority="-1" w:unhideWhenUsed="1" w:qFormat="0"/>
+    <w:lsdException w:name="Body Text Indent 2" w:semiHidden="1" w:uiPriority="-1" w:unhideWhenUsed="1" w:qFormat="0"/>
+    <w:lsdException w:name="Body Text Indent 3" w:semiHidden="1" w:uiPriority="-1" w:unhideWhenUsed="1" w:qFormat="0"/>
+    <w:lsdException w:name="Block Text" w:semiHidden="1" w:uiPriority="-1" w:unhideWhenUsed="1" w:qFormat="0"/>
+    <w:lsdException w:name="Hyperlink" w:semiHidden="1" w:uiPriority="-1" w:unhideWhenUsed="1" w:qFormat="0"/>
+    <w:lsdException w:name="FollowedHyperlink" w:semiHidden="1" w:uiPriority="-1" w:unhideWhenUsed="1" w:qFormat="0"/>
+    <w:lsdException w:name="Strong" w:semiHidden="0" w:uiPriority="34" w:unhideWhenUsed="0" w:qFormat="1"/>
+    <w:lsdException w:name="Emphasis" w:semiHidden="0" w:uiPriority="32" w:unhideWhenUsed="0" w:qFormat="1"/>
+    <w:lsdException w:name="Document Map" w:semiHidden="1" w:uiPriority="-1" w:unhideWhenUsed="1" w:qFormat="0"/>
+    <w:lsdException w:name="Plain Text" w:semiHidden="1" w:uiPriority="-1" w:unhideWhenUsed="1" w:qFormat="0"/>
+    <w:lsdException w:name="E-mail Signature" w:semiHidden="1" w:uiPriority="-1" w:unhideWhenUsed="1" w:qFormat="0"/>
+    <w:lsdException w:name="HTML Top of Form" w:semiHidden="1" w:uiPriority="-1" w:unhideWhenUsed="1" w:qFormat="0"/>
+    <w:lsdException w:name="HTML Bottom of Form" w:semiHidden="1" w:uiPriority="-1" w:unhideWhenUsed="1" w:qFormat="0"/>
+    <w:lsdException w:name="Normal (Web)" w:semiHidden="1" w:uiPriority="-1" w:unhideWhenUsed="1" w:qFormat="0"/>
+    <w:lsdException w:name="HTML Acronym" w:semiHidden="1" w:uiPriority="-1" w:unhideWhenUsed="1" w:qFormat="0"/>
+    <w:lsdException w:name="HTML Address" w:semiHidden="1" w:uiPriority="-1" w:unhideWhenUsed="1" w:qFormat="0"/>
+    <w:lsdException w:name="HTML Cite" w:semiHidden="1" w:uiPriority="-1" w:unhideWhenUsed="1" w:qFormat="0"/>
+    <w:lsdException w:name="HTML Code" w:semiHidden="1" w:uiPriority="-1" w:unhideWhenUsed="1" w:qFormat="0"/>
+    <w:lsdException w:name="HTML Definition" w:semiHidden="1" w:uiPriority="-1" w:unhideWhenUsed="1" w:qFormat="0"/>
+    <w:lsdException w:name="HTML Keyboard" w:semiHidden="1" w:uiPriority="-1" w:unhideWhenUsed="1" w:qFormat="0"/>
+    <w:lsdException w:name="HTML Preformatted" w:semiHidden="1" w:uiPriority="-1" w:unhideWhenUsed="1" w:qFormat="0"/>
+    <w:lsdException w:name="HTML Sample" w:semiHidden="1" w:uiPriority="-1" w:unhideWhenUsed="1" w:qFormat="0"/>
+    <w:lsdException w:name="HTML Typewriter" w:semiHidden="1" w:uiPriority="-1" w:unhideWhenUsed="1" w:qFormat="0"/>
+    <w:lsdException w:name="HTML Variable" w:semiHidden="1" w:uiPriority="-1" w:unhideWhenUsed="1" w:qFormat="0"/>
+    <w:lsdException w:name="Normal Table" w:semiHidden="1" w:uiPriority="-1" w:unhideWhenUsed="1" w:qFormat="0"/>
+    <w:lsdException w:name="annotation subject" w:semiHidden="1" w:uiPriority="-1" w:unhideWhenUsed="1" w:qFormat="0"/>
+    <w:lsdException w:name="No List" w:semiHidden="1" w:uiPriority="-1" w:unhideWhenUsed="1" w:qFormat="0"/>
+    <w:lsdException w:name="Outline List 1" w:semiHidden="1" w:uiPriority="-1" w:unhideWhenUsed="1" w:qFormat="0"/>
+    <w:lsdException w:name="Outline List 2" w:semiHidden="1" w:uiPriority="-1" w:unhideWhenUsed="1" w:qFormat="0"/>
+    <w:lsdException w:name="Outline List 3" w:semiHidden="1" w:uiPriority="-1" w:unhideWhenUsed="1" w:qFormat="0"/>
+    <w:lsdException w:name="Table Simple 1" w:semiHidden="1" w:uiPriority="-1" w:unhideWhenUsed="1" w:qFormat="0"/>
+    <w:lsdException w:name="Table Simple 2" w:semiHidden="1" w:uiPriority="-1" w:unhideWhenUsed="1" w:qFormat="0"/>
+    <w:lsdException w:name="Table Simple 3" w:semiHidden="1" w:uiPriority="-1" w:unhideWhenUsed="1" w:qFormat="0"/>
+    <w:lsdException w:name="Table Classic 1" w:semiHidden="1" w:uiPriority="-1" w:unhideWhenUsed="1" w:qFormat="0"/>
+    <w:lsdException w:name="Table Classic 2" w:semiHidden="1" w:uiPriority="-1" w:unhideWhenUsed="1" w:qFormat="0"/>
+    <w:lsdException w:name="Table Classic 3" w:semiHidden="1" w:uiPriority="-1" w:unhideWhenUsed="1" w:qFormat="0"/>
+    <w:lsdException w:name="Table Classic 4" w:semiHidden="1" w:uiPriority="-1" w:unhideWhenUsed="1" w:qFormat="0"/>
+    <w:lsdException w:name="Table Colorful 1" w:semiHidden="1" w:uiPriority="-1" w:unhideWhenUsed="1" w:qFormat="0"/>
+    <w:lsdException w:name="Table Colorful 2" w:semiHidden="1" w:uiPriority="-1" w:unhideWhenUsed="1" w:qFormat="0"/>
+    <w:lsdException w:name="Table Colorful 3" w:semiHidden="1" w:uiPriority="-1" w:unhideWhenUsed="1" w:qFormat="0"/>
+    <w:lsdException w:name="Table Columns 1" w:semiHidden="1" w:uiPriority="-1" w:unhideWhenUsed="1" w:qFormat="0"/>
+    <w:lsdException w:name="Table Columns 2" w:semiHidden="1" w:uiPriority="-1" w:unhideWhenUsed="1" w:qFormat="0"/>
+    <w:lsdException w:name="Table Columns 3" w:semiHidden="1" w:uiPriority="-1" w:unhideWhenUsed="1" w:qFormat="0"/>
+    <w:lsdException w:name="Table Columns 4" w:semiHidden="1" w:uiPriority="-1" w:unhideWhenUsed="1" w:qFormat="0"/>
+    <w:lsdException w:name="Table Columns 5" w:semiHidden="1" w:uiPriority="-1" w:unhideWhenUsed="1" w:qFormat="0"/>
+    <w:lsdException w:name="Table Grid 1" w:semiHidden="1" w:uiPriority="-1" w:unhideWhenUsed="1" w:qFormat="0"/>
+    <w:lsdException w:name="Table Grid 2" w:semiHidden="1" w:uiPriority="-1" w:unhideWhenUsed="1" w:qFormat="0"/>
+    <w:lsdException w:name="Table Grid 3" w:semiHidden="1" w:uiPriority="-1" w:unhideWhenUsed="1" w:qFormat="0"/>
+    <w:lsdException w:name="Table Grid 4" w:semiHidden="1" w:uiPriority="-1" w:unhideWhenUsed="1" w:qFormat="0"/>
+    <w:lsdException w:name="Table Grid 5" w:semiHidden="1" w:uiPriority="-1" w:unhideWhenUsed="1" w:qFormat="0"/>
+    <w:lsdException w:name="Table Grid 6" w:semiHidden="1" w:uiPriority="-1" w:unhideWhenUsed="1" w:qFormat="0"/>
+    <w:lsdException w:name="Table Grid 7" w:semiHidden="1" w:uiPriority="-1" w:unhideWhenUsed="1" w:qFormat="0"/>
+    <w:lsdException w:name="Table Grid 8" w:semiHidden="1" w:uiPriority="-1" w:unhideWhenUsed="1" w:qFormat="0"/>
+    <w:lsdException w:name="Table List 1" w:semiHidden="1" w:uiPriority="-1" w:unhideWhenUsed="1" w:qFormat="0"/>
+    <w:lsdException w:name="Table List 2" w:semiHidden="1" w:uiPriority="-1" w:unhideWhenUsed="1" w:qFormat="0"/>
+    <w:lsdException w:name="Table List 3" w:semiHidden="1" w:uiPriority="-1" w:unhideWhenUsed="1" w:qFormat="0"/>
+    <w:lsdException w:name="Table List 4" w:semiHidden="1" w:uiPriority="-1" w:unhideWhenUsed="1" w:qFormat="0"/>
+    <w:lsdException w:name="Table List 5" w:semiHidden="1" w:uiPriority="-1" w:unhideWhenUsed="1" w:qFormat="0"/>
+    <w:lsdException w:name="Table List 6" w:semiHidden="1" w:uiPriority="-1" w:unhideWhenUsed="1" w:qFormat="0"/>
+    <w:lsdException w:name="Table List 7" w:semiHidden="1" w:uiPriority="-1" w:unhideWhenUsed="1" w:qFormat="0"/>
+    <w:lsdException w:name="Table List 8" w:semiHidden="1" w:uiPriority="-1" w:unhideWhenUsed="1" w:qFormat="0"/>
+    <w:lsdException w:name="Table 3D effects 1" w:semiHidden="1" w:uiPriority="-1" w:unhideWhenUsed="1" w:qFormat="0"/>
+    <w:lsdException w:name="Table 3D effects 2" w:semiHidden="1" w:uiPriority="-1" w:unhideWhenUsed="1" w:qFormat="0"/>
+    <w:lsdException w:name="Table 3D effects 3" w:semiHidden="1" w:uiPriority="-1" w:unhideWhenUsed="1" w:qFormat="0"/>
+    <w:lsdException w:name="Table Contemporary" w:semiHidden="1" w:uiPriority="-1" w:unhideWhenUsed="1" w:qFormat="0"/>
+    <w:lsdException w:name="Table Elegant" w:semiHidden="1" w:uiPriority="-1" w:unhideWhenUsed="1" w:qFormat="0"/>
+    <w:lsdException w:name="Table Professional" w:semiHidden="1" w:uiPriority="-1" w:unhideWhenUsed="1" w:qFormat="0"/>
+    <w:lsdException w:name="Table Subtle 1" w:semiHidden="1" w:uiPriority="-1" w:unhideWhenUsed="1" w:qFormat="0"/>
+    <w:lsdException w:name="Table Subtle 2" w:semiHidden="1" w:uiPriority="-1" w:unhideWhenUsed="1" w:qFormat="0"/>
+    <w:lsdException w:name="Table Web 1" w:semiHidden="1" w:uiPriority="-1" w:unhideWhenUsed="1" w:qFormat="0"/>
+    <w:lsdException w:name="Table Web 2" w:semiHidden="1" w:uiPriority="-1" w:unhideWhenUsed="1" w:qFormat="0"/>
+    <w:lsdException w:name="Table Web 3" w:semiHidden="1" w:uiPriority="-1" w:unhideWhenUsed="1" w:qFormat="0"/>
+    <w:lsdException w:name="Balloon Text" w:semiHidden="1" w:uiPriority="-1" w:unhideWhenUsed="1" w:qFormat="0"/>
+    <w:lsdException w:name="Table Grid" w:semiHidden="0" w:uiPriority="57" w:unhideWhenUsed="0" w:qFormat="0"/>
+    <w:lsdException w:name="Table Theme" w:semiHidden="1" w:uiPriority="-1" w:unhideWhenUsed="1" w:qFormat="0"/>
+    <w:lsdException w:name="Placeholder Text" w:semiHidden="1" w:uiPriority="-1" w:unhideWhenUsed="0" w:qFormat="0"/>
+    <w:lsdException w:name="No Spacing" w:semiHidden="0" w:uiPriority="1" w:unhideWhenUsed="0" w:qFormat="1"/>
+    <w:lsdException w:name="Light Shading" w:semiHidden="0" w:uiPriority="96" w:unhideWhenUsed="0" w:qFormat="0"/>
+    <w:lsdException w:name="Light List" w:semiHidden="0" w:uiPriority="97" w:unhideWhenUsed="0" w:qFormat="0"/>
+    <w:lsdException w:name="Light Grid" w:semiHidden="0" w:uiPriority="98" w:unhideWhenUsed="0" w:qFormat="0"/>
+    <w:lsdException w:name="Medium Shading 1" w:semiHidden="0" w:uiPriority="99" w:unhideWhenUsed="0" w:qFormat="0"/>
+    <w:lsdException w:name="Medium Shading 2" w:semiHidden="0" w:uiPriority="100" w:unhideWhenUsed="0" w:qFormat="0"/>
+    <w:lsdException w:name="Medium List 1" w:semiHidden="0" w:uiPriority="101" w:unhideWhenUsed="0" w:qFormat="0"/>
+    <w:lsdException w:name="Medium List 2" w:semiHidden="0" w:uiPriority="102" w:unhideWhenUsed="0" w:qFormat="0"/>
+    <w:lsdException w:name="Medium Grid 1" w:semiHidden="0" w:uiPriority="103" w:unhideWhenUsed="0" w:qFormat="0"/>
+    <w:lsdException w:name="Medium Grid 2" w:semiHidden="0" w:uiPriority="104" w:unhideWhenUsed="0" w:qFormat="0"/>
+    <w:lsdException w:name="Medium Grid 3" w:semiHidden="0" w:uiPriority="105" w:unhideWhenUsed="0" w:qFormat="0"/>
+    <w:lsdException w:name="Dark List" w:semiHidden="0" w:uiPriority="112" w:unhideWhenUsed="0" w:qFormat="0"/>
+    <w:lsdException w:name="Colorful Shading" w:semiHidden="0" w:uiPriority="113" w:unhideWhenUsed="0" w:qFormat="0"/>
+    <w:lsdException w:name="Colorful List" w:semiHidden="0" w:uiPriority="114" w:unhideWhenUsed="0" w:qFormat="0"/>
+    <w:lsdException w:name="Colorful Grid" w:semiHidden="0" w:uiPriority="115" w:unhideWhenUsed="0" w:qFormat="0"/>
+    <w:lsdException w:name="Light Shading Accent 1" w:semiHidden="0" w:uiPriority="96" w:unhideWhenUsed="0" w:qFormat="0"/>
+    <w:lsdException w:name="Light List Accent 1" w:semiHidden="0" w:uiPriority="97" w:unhideWhenUsed="0" w:qFormat="0"/>
+    <w:lsdException w:name="Light Grid Accent 1" w:semiHidden="0" w:uiPriority="98" w:unhideWhenUsed="0" w:qFormat="0"/>
+    <w:lsdException w:name="Medium Shading 1 Accent 1" w:semiHidden="0" w:uiPriority="99" w:unhideWhenUsed="0" w:qFormat="0"/>
+    <w:lsdException w:name="Medium Shading 2 Accent 1" w:semiHidden="0" w:uiPriority="100" w:unhideWhenUsed="0" w:qFormat="0"/>
+    <w:lsdException w:name="Medium List 1 Accent 1" w:semiHidden="0" w:uiPriority="101" w:unhideWhenUsed="0" w:qFormat="0"/>
+    <w:lsdException w:name="Revision" w:semiHidden="1" w:uiPriority="-1" w:unhideWhenUsed="0" w:qFormat="0"/>
+    <w:lsdException w:name="List Paragraph" w:semiHidden="0" w:uiPriority="52" w:unhideWhenUsed="0" w:qFormat="1"/>
+    <w:lsdException w:name="Quote" w:semiHidden="0" w:uiPriority="41" w:unhideWhenUsed="0" w:qFormat="1"/>
+    <w:lsdException w:name="Intense Quote" w:semiHidden="0" w:uiPriority="48" w:unhideWhenUsed="0" w:qFormat="1"/>
+    <w:lsdException w:name="Medium List 2 Accent 1" w:semiHidden="0" w:uiPriority="102" w:unhideWhenUsed="0" w:qFormat="0"/>
+    <w:lsdException w:name="Medium Grid 1 Accent 1" w:semiHidden="0" w:uiPriority="103" w:unhideWhenUsed="0" w:qFormat="0"/>
+    <w:lsdException w:name="Medium Grid 2 Accent 1" w:semiHidden="0" w:uiPriority="104" w:unhideWhenUsed="0" w:qFormat="0"/>
+    <w:lsdException w:name="Medium Grid 3 Accent 1" w:semiHidden="0" w:uiPriority="105" w:unhideWhenUsed="0" w:qFormat="0"/>
+    <w:lsdException w:name="Dark List Accent 1" w:semiHidden="0" w:uiPriority="112" w:unhideWhenUsed="0" w:qFormat="0"/>
+    <w:lsdException w:name="Colorful Shading Accent 1" w:semiHidden="0" w:uiPriority="113" w:unhideWhenUsed="0" w:qFormat="0"/>
+    <w:lsdException w:name="Colorful List Accent 1" w:semiHidden="0" w:uiPriority="114" w:unhideWhenUsed="0" w:qFormat="0"/>
+    <w:lsdException w:name="Colorful Grid Accent 1" w:semiHidden="0" w:uiPriority="115" w:unhideWhenUsed="0" w:qFormat="0"/>
+    <w:lsdException w:name="Light Shading Accent 2" w:semiHidden="0" w:uiPriority="96" w:unhideWhenUsed="0" w:qFormat="0"/>
+    <w:lsdException w:name="Light List Accent 2" w:semiHidden="0" w:uiPriority="97" w:unhideWhenUsed="0" w:qFormat="0"/>
+    <w:lsdException w:name="Light Grid Accent 2" w:semiHidden="0" w:uiPriority="98" w:unhideWhenUsed="0" w:qFormat="0"/>
+    <w:lsdException w:name="Medium Shading 1 Accent 2" w:semiHidden="0" w:uiPriority="99" w:unhideWhenUsed="0" w:qFormat="0"/>
+    <w:lsdException w:name="Medium Shading 2 Accent 2" w:semiHidden="0" w:uiPriority="100" w:unhideWhenUsed="0" w:qFormat="0"/>
+    <w:lsdException w:name="Medium List 1 Accent 2" w:semiHidden="0" w:uiPriority="101" w:unhideWhenUsed="0" w:qFormat="0"/>
+    <w:lsdException w:name="Medium List 2 Accent 2" w:semiHidden="0" w:uiPriority="102" w:unhideWhenUsed="0" w:qFormat="0"/>
+    <w:lsdException w:name="Medium Grid 1 Accent 2" w:semiHidden="0" w:uiPriority="103" w:unhideWhenUsed="0" w:qFormat="0"/>
+    <w:lsdException w:name="Medium Grid 2 Accent 2" w:semiHidden="0" w:uiPriority="104" w:unhideWhenUsed="0" w:qFormat="0"/>
+    <w:lsdException w:name="Medium Grid 3 Accent 2" w:semiHidden="0" w:uiPriority="105" w:unhideWhenUsed="0" w:qFormat="0"/>
+    <w:lsdException w:name="Dark List Accent 2" w:semiHidden="0" w:uiPriority="112" w:unhideWhenUsed="0" w:qFormat="0"/>
+    <w:lsdException w:name="Colorful Shading Accent 2" w:semiHidden="0" w:uiPriority="113" w:unhideWhenUsed="0" w:qFormat="0"/>
+    <w:lsdException w:name="Colorful List Accent 2" w:semiHidden="0" w:uiPriority="114" w:unhideWhenUsed="0" w:qFormat="0"/>
+    <w:lsdException w:name="Colorful Grid Accent 2" w:semiHidden="0" w:uiPriority="115" w:unhideWhenUsed="0" w:qFormat="0"/>
+    <w:lsdException w:name="Light Shading Accent 3" w:semiHidden="0" w:uiPriority="96" w:unhideWhenUsed="0" w:qFormat="0"/>
+    <w:lsdException w:name="Light List Accent 3" w:semiHidden="0" w:uiPriority="97" w:unhideWhenUsed="0" w:qFormat="0"/>
+    <w:lsdException w:name="Light Grid Accent 3" w:semiHidden="0" w:uiPriority="98" w:unhideWhenUsed="0" w:qFormat="0"/>
+    <w:lsdException w:name="Medium Shading 1 Accent 3" w:semiHidden="0" w:uiPriority="99" w:unhideWhenUsed="0" w:qFormat="0"/>
+    <w:lsdException w:name="Medium Shading 2 Accent 3" w:semiHidden="0" w:uiPriority="100" w:unhideWhenUsed="0" w:qFormat="0"/>
+    <w:lsdException w:name="Medium List 1 Accent 3" w:semiHidden="0" w:uiPriority="101" w:unhideWhenUsed="0" w:qFormat="0"/>
+    <w:lsdException w:name="Medium List 2 Accent 3" w:semiHidden="0" w:uiPriority="102" w:unhideWhenUsed="0" w:qFormat="0"/>
+    <w:lsdException w:name="Medium Grid 1 Accent 3" w:semiHidden="0" w:uiPriority="103" w:unhideWhenUsed="0" w:qFormat="0"/>
+    <w:lsdException w:name="Medium Grid 2 Accent 3" w:semiHidden="0" w:uiPriority="104" w:unhideWhenUsed="0" w:qFormat="0"/>
+    <w:lsdException w:name="Medium Grid 3 Accent 3" w:semiHidden="0" w:uiPriority="105" w:unhideWhenUsed="0" w:qFormat="0"/>
+    <w:lsdException w:name="Dark List Accent 3" w:semiHidden="0" w:uiPriority="112" w:unhideWhenUsed="0" w:qFormat="0"/>
+    <w:lsdException w:name="Colorful Shading Accent 3" w:semiHidden="0" w:uiPriority="113" w:unhideWhenUsed="0" w:qFormat="0"/>
+    <w:lsdException w:name="Colorful List Accent 3" w:semiHidden="0" w:uiPriority="114" w:unhideWhenUsed="0" w:qFormat="0"/>
+    <w:lsdException w:name="Colorful Grid Accent 3" w:semiHidden="0" w:uiPriority="115" w:unhideWhenUsed="0" w:qFormat="0"/>
+    <w:lsdException w:name="Light Shading Accent 4" w:semiHidden="0" w:uiPriority="96" w:unhideWhenUsed="0" w:qFormat="0"/>
+    <w:lsdException w:name="Light List Accent 4" w:semiHidden="0" w:uiPriority="97" w:unhideWhenUsed="0" w:qFormat="0"/>
+    <w:lsdException w:name="Light Grid Accent 4" w:semiHidden="0" w:uiPriority="98" w:unhideWhenUsed="0" w:qFormat="0"/>
+    <w:lsdException w:name="Medium Shading 1 Accent 4" w:semiHidden="0" w:uiPriority="99" w:unhideWhenUsed="0" w:qFormat="0"/>
+    <w:lsdException w:name="Medium Shading 2 Accent 4" w:semiHidden="0" w:uiPriority="100" w:unhideWhenUsed="0" w:qFormat="0"/>
+    <w:lsdException w:name="Medium List 1 Accent 4" w:semiHidden="0" w:uiPriority="101" w:unhideWhenUsed="0" w:qFormat="0"/>
+    <w:lsdException w:name="Medium List 2 Accent 4" w:semiHidden="0" w:uiPriority="102" w:unhideWhenUsed="0" w:qFormat="0"/>
+    <w:lsdException w:name="Medium Grid 1 Accent 4" w:semiHidden="0" w:uiPriority="103" w:unhideWhenUsed="0" w:qFormat="0"/>
+    <w:lsdException w:name="Medium Grid 2 Accent 4" w:semiHidden="0" w:uiPriority="104" w:unhideWhenUsed="0" w:qFormat="0"/>
+    <w:lsdException w:name="Medium Grid 3 Accent 4" w:semiHidden="0" w:uiPriority="105" w:unhideWhenUsed="0" w:qFormat="0"/>
+    <w:lsdException w:name="Dark List Accent 4" w:semiHidden="0" w:uiPriority="112" w:unhideWhenUsed="0" w:qFormat="0"/>
+    <w:lsdException w:name="Colorful Shading Accent 4" w:semiHidden="0" w:uiPriority="113" w:unhideWhenUsed="0" w:qFormat="0"/>
+    <w:lsdException w:name="Colorful List Accent 4" w:semiHidden="0" w:uiPriority="114" w:unhideWhenUsed="0" w:qFormat="0"/>
+    <w:lsdException w:name="Colorful Grid Accent 4" w:semiHidden="0" w:uiPriority="115" w:unhideWhenUsed="0" w:qFormat="0"/>
+    <w:lsdException w:name="Light Shading Accent 5" w:semiHidden="0" w:uiPriority="96" w:unhideWhenUsed="0" w:qFormat="0"/>
+    <w:lsdException w:name="Light List Accent 5" w:semiHidden="0" w:uiPriority="97" w:unhideWhenUsed="0" w:qFormat="0"/>
+    <w:lsdException w:name="Light Grid Accent 5" w:semiHidden="0" w:uiPriority="98" w:unhideWhenUsed="0" w:qFormat="0"/>
+    <w:lsdException w:name="Medium Shading 1 Accent 5" w:semiHidden="0" w:uiPriority="99" w:unhideWhenUsed="0" w:qFormat="0"/>
+    <w:lsdException w:name="Medium Shading 2 Accent 5" w:semiHidden="0" w:uiPriority="100" w:unhideWhenUsed="0" w:qFormat="0"/>
+    <w:lsdException w:name="Medium List 1 Accent 5" w:semiHidden="0" w:uiPriority="101" w:unhideWhenUsed="0" w:qFormat="0"/>
+    <w:lsdException w:name="Medium List 2 Accent 5" w:semiHidden="0" w:uiPriority="102" w:unhideWhenUsed="0" w:qFormat="0"/>
+    <w:lsdException w:name="Medium Grid 1 Accent 5" w:semiHidden="0" w:uiPriority="103" w:unhideWhenUsed="0" w:qFormat="0"/>
+    <w:lsdException w:name="Medium Grid 2 Accent 5" w:semiHidden="0" w:uiPriority="104" w:unhideWhenUsed="0" w:qFormat="0"/>
+    <w:lsdException w:name="Medium Grid 3 Accent 5" w:semiHidden="0" w:uiPriority="105" w:unhideWhenUsed="0" w:qFormat="0"/>
+    <w:lsdException w:name="Dark List Accent 5" w:semiHidden="0" w:uiPriority="112" w:unhideWhenUsed="0" w:qFormat="0"/>
+    <w:lsdException w:name="Colorful Shading Accent 5" w:semiHidden="0" w:uiPriority="113" w:unhideWhenUsed="0" w:qFormat="0"/>
+    <w:lsdException w:name="Colorful List Accent 5" w:semiHidden="0" w:uiPriority="114" w:unhideWhenUsed="0" w:qFormat="0"/>
+    <w:lsdException w:name="Colorful Grid Accent 5" w:semiHidden="0" w:uiPriority="115" w:unhideWhenUsed="0" w:qFormat="0"/>
+    <w:lsdException w:name="Light Shading Accent 6" w:semiHidden="0" w:uiPriority="96" w:unhideWhenUsed="0" w:qFormat="0"/>
+    <w:lsdException w:name="Light List Accent 6" w:semiHidden="0" w:uiPriority="97" w:unhideWhenUsed="0" w:qFormat="0"/>
+    <w:lsdException w:name="Light Grid Accent 6" w:semiHidden="0" w:uiPriority="98" w:unhideWhenUsed="0" w:qFormat="0"/>
+    <w:lsdException w:name="Medium Shading 1 Accent 6" w:semiHidden="0" w:uiPriority="99" w:unhideWhenUsed="0" w:qFormat="0"/>
+    <w:lsdException w:name="Medium Shading 2 Accent 6" w:semiHidden="0" w:uiPriority="100" w:unhideWhenUsed="0" w:qFormat="0"/>
+    <w:lsdException w:name="Medium List 1 Accent 6" w:semiHidden="0" w:uiPriority="101" w:unhideWhenUsed="0" w:qFormat="0"/>
+    <w:lsdException w:name="Medium List 2 Accent 6" w:semiHidden="0" w:uiPriority="102" w:unhideWhenUsed="0" w:qFormat="0"/>
+    <w:lsdException w:name="Medium Grid 1 Accent 6" w:semiHidden="0" w:uiPriority="103" w:unhideWhenUsed="0" w:qFormat="0"/>
+    <w:lsdException w:name="Medium Grid 2 Accent 6" w:semiHidden="0" w:uiPriority="104" w:unhideWhenUsed="0" w:qFormat="0"/>
+    <w:lsdException w:name="Medium Grid 3 Accent 6" w:semiHidden="0" w:uiPriority="105" w:unhideWhenUsed="0" w:qFormat="0"/>
+    <w:lsdException w:name="Dark List Accent 6" w:semiHidden="0" w:uiPriority="112" w:unhideWhenUsed="0" w:qFormat="0"/>
+    <w:lsdException w:name="Colorful Shading Accent 6" w:semiHidden="0" w:uiPriority="113" w:unhideWhenUsed="0" w:qFormat="0"/>
+    <w:lsdException w:name="Colorful List Accent 6" w:semiHidden="0" w:uiPriority="114" w:unhideWhenUsed="0" w:qFormat="0"/>
+    <w:lsdException w:name="Colorful Grid Accent 6" w:semiHidden="0" w:uiPriority="115" w:unhideWhenUsed="0" w:qFormat="0"/>
+    <w:lsdException w:name="Subtle Emphasis" w:semiHidden="0" w:uiPriority="25" w:unhideWhenUsed="0" w:qFormat="1"/>
+    <w:lsdException w:name="Intense Emphasis" w:semiHidden="0" w:uiPriority="33" w:unhideWhenUsed="0" w:qFormat="1"/>
+    <w:lsdException w:name="Subtle Reference" w:semiHidden="0" w:uiPriority="49" w:unhideWhenUsed="0" w:qFormat="1"/>
+    <w:lsdException w:name="Intense Reference" w:semiHidden="0" w:uiPriority="50" w:unhideWhenUsed="0" w:qFormat="1"/>
+    <w:lsdException w:name="Book Title" w:semiHidden="0" w:uiPriority="51" w:unhideWhenUsed="0" w:qFormat="1"/>
+    <w:lsdException w:name="Bibliography" w:semiHidden="1" w:uiPriority="55" w:unhideWhenUsed="1" w:qFormat="0"/>
+    <w:lsdException w:name="TOC Heading" w:semiHidden="1" w:uiPriority="57" w:unhideWhenUsed="1" w:qFormat="1"/>
+    <w:lsdException w:name="Plain Table 1" w:semiHidden="0" w:uiPriority="65" w:unhideWhenUsed="0" w:qFormat="0"/>
+    <w:lsdException w:name="Plain Table 2" w:semiHidden="0" w:uiPriority="66" w:unhideWhenUsed="0" w:qFormat="0"/>
+    <w:lsdException w:name="Plain Table 3" w:semiHidden="0" w:uiPriority="67" w:unhideWhenUsed="0" w:qFormat="0"/>
+    <w:lsdException w:name="Plain Table 4" w:semiHidden="0" w:uiPriority="68" w:unhideWhenUsed="0" w:qFormat="0"/>
+    <w:lsdException w:name="Plain Table 5" w:semiHidden="0" w:uiPriority="69" w:unhideWhenUsed="0" w:qFormat="0"/>
+    <w:lsdException w:name="Grid Table Light" w:semiHidden="0" w:uiPriority="64" w:unhideWhenUsed="0" w:qFormat="0"/>
+    <w:lsdException w:name="Grid Table 1 Light" w:semiHidden="0" w:uiPriority="70" w:unhideWhenUsed="0" w:qFormat="0"/>
+    <w:lsdException w:name="Grid Table 2" w:semiHidden="0" w:uiPriority="71" w:unhideWhenUsed="0" w:qFormat="0"/>
+    <w:lsdException w:name="Grid Table 3" w:semiHidden="0" w:uiPriority="72" w:unhideWhenUsed="0" w:qFormat="0"/>
+    <w:lsdException w:name="Grid Table 4" w:semiHidden="0" w:uiPriority="73" w:unhideWhenUsed="0" w:qFormat="0"/>
+    <w:lsdException w:name="Grid Table 5 Dark" w:semiHidden="0" w:uiPriority="80" w:unhideWhenUsed="0" w:qFormat="0"/>
+    <w:lsdException w:name="Grid Table 6 Colorful" w:semiHidden="0" w:uiPriority="81" w:unhideWhenUsed="0" w:qFormat="0"/>
+    <w:lsdException w:name="Grid Table 7 Colorful" w:semiHidden="0" w:uiPriority="82" w:unhideWhenUsed="0" w:qFormat="0"/>
+    <w:lsdException w:name="Grid Table 1 Light Accent 1" w:semiHidden="0" w:uiPriority="70" w:unhideWhenUsed="0" w:qFormat="0"/>
+    <w:lsdException w:name="Grid Table 2 Accent 1" w:semiHidden="0" w:uiPriority="71" w:unhideWhenUsed="0" w:qFormat="0"/>
+    <w:lsdException w:name="Grid Table 3 Accent 1" w:semiHidden="0" w:uiPriority="72" w:unhideWhenUsed="0" w:qFormat="0"/>
+    <w:lsdException w:name="Grid Table 4 Accent 1" w:semiHidden="0" w:uiPriority="73" w:unhideWhenUsed="0" w:qFormat="0"/>
+    <w:lsdException w:name="Grid Table 5 Dark Accent 1" w:semiHidden="0" w:uiPriority="80" w:unhideWhenUsed="0" w:qFormat="0"/>
+    <w:lsdException w:name="Grid Table 6 Colorful Accent 1" w:semiHidden="0" w:uiPriority="81" w:unhideWhenUsed="0" w:qFormat="0"/>
+    <w:lsdException w:name="Grid Table 7 Colorful Accent 1" w:semiHidden="0" w:uiPriority="82" w:unhideWhenUsed="0" w:qFormat="0"/>
+    <w:lsdException w:name="Grid Table 1 Light Accent 2" w:semiHidden="0" w:uiPriority="70" w:unhideWhenUsed="0" w:qFormat="0"/>
+    <w:lsdException w:name="Grid Table 2 Accent 2" w:semiHidden="0" w:uiPriority="71" w:unhideWhenUsed="0" w:qFormat="0"/>
+    <w:lsdException w:name="Grid Table 3 Accent 2" w:semiHidden="0" w:uiPriority="72" w:unhideWhenUsed="0" w:qFormat="0"/>
+    <w:lsdException w:name="Grid Table 4 Accent 2" w:semiHidden="0" w:uiPriority="73" w:unhideWhenUsed="0" w:qFormat="0"/>
+    <w:lsdException w:name="Grid Table 5 Dark Accent 2" w:semiHidden="0" w:uiPriority="80" w:unhideWhenUsed="0" w:qFormat="0"/>
+    <w:lsdException w:name="Grid Table 6 Colorful Accent 2" w:semiHidden="0" w:uiPriority="81" w:unhideWhenUsed="0" w:qFormat="0"/>
+    <w:lsdException w:name="Grid Table 7 Colorful Accent 2" w:semiHidden="0" w:uiPriority="82" w:unhideWhenUsed="0" w:qFormat="0"/>
+    <w:lsdException w:name="Grid Table 1 Light Accent 3" w:semiHidden="0" w:uiPriority="70" w:unhideWhenUsed="0" w:qFormat="0"/>
+    <w:lsdException w:name="Grid Table 2 Accent 3" w:semiHidden="0" w:uiPriority="71" w:unhideWhenUsed="0" w:qFormat="0"/>
+    <w:lsdException w:name="Grid Table 3 Accent 3" w:semiHidden="0" w:uiPriority="72" w:unhideWhenUsed="0" w:qFormat="0"/>
+    <w:lsdException w:name="Grid Table 4 Accent 3" w:semiHidden="0" w:uiPriority="73" w:unhideWhenUsed="0" w:qFormat="0"/>
+    <w:lsdException w:name="Grid Table 5 Dark Accent 3" w:semiHidden="0" w:uiPriority="80" w:unhideWhenUsed="0" w:qFormat="0"/>
+    <w:lsdException w:name="Grid Table 6 Colorful Accent 3" w:semiHidden="0" w:uiPriority="81" w:unhideWhenUsed="0" w:qFormat="0"/>
+    <w:lsdException w:name="Grid Table 7 Colorful Accent 3" w:semiHidden="0" w:uiPriority="82" w:unhideWhenUsed="0" w:qFormat="0"/>
+    <w:lsdException w:name="Grid Table 1 Light Accent 4" w:semiHidden="0" w:uiPriority="70" w:unhideWhenUsed="0" w:qFormat="0"/>
+    <w:lsdException w:name="Grid Table 2 Accent 4" w:semiHidden="0" w:uiPriority="71" w:unhideWhenUsed="0" w:qFormat="0"/>
+    <w:lsdException w:name="Grid Table 3 Accent 4" w:semiHidden="0" w:uiPriority="72" w:unhideWhenUsed="0" w:qFormat="0"/>
+    <w:lsdException w:name="Grid Table 4 Accent 4" w:semiHidden="0" w:uiPriority="73" w:unhideWhenUsed="0" w:qFormat="0"/>
+    <w:lsdException w:name="Grid Table 5 Dark Accent 4" w:semiHidden="0" w:uiPriority="80" w:unhideWhenUsed="0" w:qFormat="0"/>
+    <w:lsdException w:name="Grid Table 6 Colorful Accent 4" w:semiHidden="0" w:uiPriority="81" w:unhideWhenUsed="0" w:qFormat="0"/>
+    <w:lsdException w:name="Grid Table 7 Colorful Accent 4" w:semiHidden="0" w:uiPriority="82" w:unhideWhenUsed="0" w:qFormat="0"/>
+    <w:lsdException w:name="Grid Table 1 Light Accent 5" w:semiHidden="0" w:uiPriority="70" w:unhideWhenUsed="0" w:qFormat="0"/>
+    <w:lsdException w:name="Grid Table 2 Accent 5" w:semiHidden="0" w:uiPriority="71" w:unhideWhenUsed="0" w:qFormat="0"/>
+    <w:lsdException w:name="Grid Table 3 Accent 5" w:semiHidden="0" w:uiPriority="72" w:unhideWhenUsed="0" w:qFormat="0"/>
+    <w:lsdException w:name="Grid Table 4 Accent 5" w:semiHidden="0" w:uiPriority="73" w:unhideWhenUsed="0" w:qFormat="0"/>
+    <w:lsdException w:name="Grid Table 5 Dark Accent 5" w:semiHidden="0" w:uiPriority="80" w:unhideWhenUsed="0" w:qFormat="0"/>
+    <w:lsdException w:name="Grid Table 6 Colorful Accent 5" w:semiHidden="0" w:uiPriority="81" w:unhideWhenUsed="0" w:qFormat="0"/>
+    <w:lsdException w:name="Grid Table 7 Colorful Accent 5" w:semiHidden="0" w:uiPriority="82" w:unhideWhenUsed="0" w:qFormat="0"/>
+    <w:lsdException w:name="Grid Table 1 Light Accent 6" w:semiHidden="0" w:uiPriority="70" w:unhideWhenUsed="0" w:qFormat="0"/>
+    <w:lsdException w:name="Grid Table 2 Accent 6" w:semiHidden="0" w:uiPriority="71" w:unhideWhenUsed="0" w:qFormat="0"/>
+    <w:lsdException w:name="Grid Table 3 Accent 6" w:semiHidden="0" w:uiPriority="72" w:unhideWhenUsed="0" w:qFormat="0"/>
+    <w:lsdException w:name="Grid Table 4 Accent 6" w:semiHidden="0" w:uiPriority="73" w:unhideWhenUsed="0" w:qFormat="0"/>
+    <w:lsdException w:name="Grid Table 5 Dark Accent 6" w:semiHidden="0" w:uiPriority="80" w:unhideWhenUsed="0" w:qFormat="0"/>
+    <w:lsdException w:name="Grid Table 6 Colorful Accent 6" w:semiHidden="0" w:uiPriority="81" w:unhideWhenUsed="0" w:qFormat="0"/>
+    <w:lsdException w:name="Grid Table 7 Colorful Accent 6" w:semiHidden="0" w:uiPriority="82" w:unhideWhenUsed="0" w:qFormat="0"/>
+    <w:lsdException w:name="List Table 1 Light" w:semiHidden="0" w:uiPriority="70" w:unhideWhenUsed="0" w:qFormat="0"/>
+    <w:lsdException w:name="List Table 2" w:semiHidden="0" w:uiPriority="71" w:unhideWhenUsed="0" w:qFormat="0"/>
+    <w:lsdException w:name="List Table 3" w:semiHidden="0" w:uiPriority="72" w:unhideWhenUsed="0" w:qFormat="0"/>
+    <w:lsdException w:name="List Table 4" w:semiHidden="0" w:uiPriority="73" w:unhideWhenUsed="0" w:qFormat="0"/>
+    <w:lsdException w:name="List Table 5 Dark" w:semiHidden="0" w:uiPriority="80" w:unhideWhenUsed="0" w:qFormat="0"/>
+    <w:lsdException w:name="List Table 6 Colorful" w:semiHidden="0" w:uiPriority="81" w:unhideWhenUsed="0" w:qFormat="0"/>
+    <w:lsdException w:name="List Table 7 Colorful" w:semiHidden="0" w:uiPriority="82" w:unhideWhenUsed="0" w:qFormat="0"/>
+    <w:lsdException w:name="List Table 1 Light Accent 1" w:semiHidden="0" w:uiPriority="70" w:unhideWhenUsed="0" w:qFormat="0"/>
+    <w:lsdException w:name="List Table 2 Accent 1" w:semiHidden="0" w:uiPriority="71" w:unhideWhenUsed="0" w:qFormat="0"/>
+    <w:lsdException w:name="List Table 3 Accent 1" w:semiHidden="0" w:uiPriority="72" w:unhideWhenUsed="0" w:qFormat="0"/>
+    <w:lsdException w:name="List Table 4 Accent 1" w:semiHidden="0" w:uiPriority="73" w:unhideWhenUsed="0" w:qFormat="0"/>
+    <w:lsdException w:name="List Table 5 Dark Accent 1" w:semiHidden="0" w:uiPriority="80" w:unhideWhenUsed="0" w:qFormat="0"/>
+    <w:lsdException w:name="List Table 6 Colorful Accent 1" w:semiHidden="0" w:uiPriority="81" w:unhideWhenUsed="0" w:qFormat="0"/>
+    <w:lsdException w:name="List Table 7 Colorful Accent 1" w:semiHidden="0" w:uiPriority="82" w:unhideWhenUsed="0" w:qFormat="0"/>
+    <w:lsdException w:name="List Table 1 Light Accent 2" w:semiHidden="0" w:uiPriority="70" w:unhideWhenUsed="0" w:qFormat="0"/>
+    <w:lsdException w:name="List Table 2 Accent 2" w:semiHidden="0" w:uiPriority="71" w:unhideWhenUsed="0" w:qFormat="0"/>
+    <w:lsdException w:name="List Table 3 Accent 2" w:semiHidden="0" w:uiPriority="72" w:unhideWhenUsed="0" w:qFormat="0"/>
+    <w:lsdException w:name="List Table 4 Accent 2" w:semiHidden="0" w:uiPriority="73" w:unhideWhenUsed="0" w:qFormat="0"/>
+    <w:lsdException w:name="List Table 5 Dark Accent 2" w:semiHidden="0" w:uiPriority="80" w:unhideWhenUsed="0" w:qFormat="0"/>
+    <w:lsdException w:name="List Table 6 Colorful Accent 2" w:semiHidden="0" w:uiPriority="81" w:unhideWhenUsed="0" w:qFormat="0"/>
+    <w:lsdException w:name="List Table 7 Colorful Accent 2" w:semiHidden="0" w:uiPriority="82" w:unhideWhenUsed="0" w:qFormat="0"/>
+    <w:lsdException w:name="List Table 1 Light Accent 3" w:semiHidden="0" w:uiPriority="70" w:unhideWhenUsed="0" w:qFormat="0"/>
+    <w:lsdException w:name="List Table 2 Accent 3" w:semiHidden="0" w:uiPriority="71" w:unhideWhenUsed="0" w:qFormat="0"/>
+    <w:lsdException w:name="List Table 3 Accent 3" w:semiHidden="0" w:uiPriority="72" w:unhideWhenUsed="0" w:qFormat="0"/>
+    <w:lsdException w:name="List Table 4 Accent 3" w:semiHidden="0" w:uiPriority="73" w:unhideWhenUsed="0" w:qFormat="0"/>
+    <w:lsdException w:name="List Table 5 Dark Accent 3" w:semiHidden="0" w:uiPriority="80" w:unhideWhenUsed="0" w:qFormat="0"/>
+    <w:lsdException w:name="List Table 6 Colorful Accent 3" w:semiHidden="0" w:uiPriority="81" w:unhideWhenUsed="0" w:qFormat="0"/>
+    <w:lsdException w:name="List Table 7 Colorful Accent 3" w:semiHidden="0" w:uiPriority="82" w:unhideWhenUsed="0" w:qFormat="0"/>
+    <w:lsdException w:name="List Table 1 Light Accent 4" w:semiHidden="0" w:uiPriority="70" w:unhideWhenUsed="0" w:qFormat="0"/>
+    <w:lsdException w:name="List Table 2 Accent 4" w:semiHidden="0" w:uiPriority="71" w:unhideWhenUsed="0" w:qFormat="0"/>
+    <w:lsdException w:name="List Table 3 Accent 4" w:semiHidden="0" w:uiPriority="72" w:unhideWhenUsed="0" w:qFormat="0"/>
+    <w:lsdException w:name="List Table 4 Accent 4" w:semiHidden="0" w:uiPriority="73" w:unhideWhenUsed="0" w:qFormat="0"/>
+    <w:lsdException w:name="List Table 5 Dark Accent 4" w:semiHidden="0" w:uiPriority="80" w:unhideWhenUsed="0" w:qFormat="0"/>
+    <w:lsdException w:name="List Table 6 Colorful Accent 4" w:semiHidden="0" w:uiPriority="81" w:unhideWhenUsed="0" w:qFormat="0"/>
+    <w:lsdException w:name="List Table 7 Colorful Accent 4" w:semiHidden="0" w:uiPriority="82" w:unhideWhenUsed="0" w:qFormat="0"/>
+    <w:lsdException w:name="List Table 1 Light Accent 5" w:semiHidden="0" w:uiPriority="70" w:unhideWhenUsed="0" w:qFormat="0"/>
+    <w:lsdException w:name="List Table 2 Accent 5" w:semiHidden="0" w:uiPriority="71" w:unhideWhenUsed="0" w:qFormat="0"/>
+    <w:lsdException w:name="List Table 3 Accent 5" w:semiHidden="0" w:uiPriority="72" w:unhideWhenUsed="0" w:qFormat="0"/>
+    <w:lsdException w:name="List Table 4 Accent 5" w:semiHidden="0" w:uiPriority="73" w:unhideWhenUsed="0" w:qFormat="0"/>
+    <w:lsdException w:name="List Table 5 Dark Accent 5" w:semiHidden="0" w:uiPriority="80" w:unhideWhenUsed="0" w:qFormat="0"/>
+    <w:lsdException w:name="List Table 6 Colorful Accent 5" w:semiHidden="0" w:uiPriority="81" w:unhideWhenUsed="0" w:qFormat="0"/>
+    <w:lsdException w:name="List Table 7 Colorful Accent 5" w:semiHidden="0" w:uiPriority="82" w:unhideWhenUsed="0" w:qFormat="0"/>
+    <w:lsdException w:name="List Table 1 Light Accent 6" w:semiHidden="0" w:uiPriority="70" w:unhideWhenUsed="0" w:qFormat="0"/>
+    <w:lsdException w:name="List Table 2 Accent 6" w:semiHidden="0" w:uiPriority="71" w:unhideWhenUsed="0" w:qFormat="0"/>
+    <w:lsdException w:name="List Table 3 Accent 6" w:semiHidden="0" w:uiPriority="72" w:unhideWhenUsed="0" w:qFormat="0"/>
+    <w:lsdException w:name="List Table 4 Accent 6" w:semiHidden="0" w:uiPriority="73" w:unhideWhenUsed="0" w:qFormat="0"/>
+    <w:lsdException w:name="List Table 5 Dark Accent 6" w:semiHidden="0" w:uiPriority="80" w:unhideWhenUsed="0" w:qFormat="0"/>
+    <w:lsdException w:name="List Table 6 Colorful Accent 6" w:semiHidden="0" w:uiPriority="81" w:unhideWhenUsed="0" w:qFormat="0"/>
+    <w:lsdException w:name="List Table 7 Colorful Accent 6" w:semiHidden="0" w:uiPriority="82" w:unhideWhenUsed="0" w:qFormat="0"/>
   </w:latentStyles>
   <w:style w:type="paragraph" w:default="1" w:styleId="a">
     <w:name w:val="Normal"/>
     <w:qFormat/>
     <w:pPr>
-      <w:widowControl w:val="0"/>
-      <w:wordWrap w:val="0"/>
-      <w:autoSpaceDE w:val="0"/>
-      <w:autoSpaceDN w:val="0"/>
+      <w:autoSpaceDE w:val="off"/>
+      <w:autoSpaceDN w:val="off"/>
+      <w:widowControl w:val="off"/>
+      <w:wordWrap w:val="off"/>
     </w:pPr>
   </w:style>
   <w:style w:type="character" w:default="1" w:styleId="a0">
@@ -22280,7 +22272,7 @@
       </w:tblCellMar>
     </w:tblPr>
   </w:style>
-  <w:style w:type="numbering" w:default="1" w:styleId="a2">
+  <w:style w:type="numbering" w:customStyle="1" w:styleId="a2">
     <w:name w:val="No List"/>
     <w:uiPriority w:val="99"/>
     <w:semiHidden/>
@@ -22289,11 +22281,11 @@
   <w:style w:type="paragraph" w:customStyle="1" w:styleId="a3">
     <w:name w:val="바탕글"/>
     <w:pPr>
-      <w:widowControl w:val="0"/>
-      <w:wordWrap w:val="0"/>
-      <w:autoSpaceDE w:val="0"/>
-      <w:autoSpaceDN w:val="0"/>
-      <w:adjustRightInd w:val="0"/>
+      <w:adjustRightInd/>
+      <w:autoSpaceDE w:val="off"/>
+      <w:autoSpaceDN w:val="off"/>
+      <w:widowControl w:val="off"/>
+      <w:wordWrap w:val="off"/>
       <w:snapToGrid w:val="0"/>
       <w:spacing w:after="0" w:line="312" w:lineRule="auto"/>
       <w:textAlignment w:val="baseline"/>
@@ -22301,192 +22293,192 @@
     <w:rPr>
       <w:rFonts w:ascii="바탕" w:eastAsia="바탕" w:hAnsi="바탕" w:cs="바탕"/>
       <w:color w:val="000000"/>
+      <w:szCs w:val="20"/>
       <w:kern w:val="0"/>
-      <w:szCs w:val="20"/>
     </w:rPr>
   </w:style>
-  <w:style w:type="paragraph" w:styleId="a4">
+  <w:style w:type="paragraph" w:customStyle="1" w:styleId="a4">
     <w:name w:val="Body Text"/>
+    <w:uiPriority w:val="1"/>
     <w:basedOn w:val="a"/>
     <w:link w:val="Char"/>
-    <w:uiPriority w:val="1"/>
     <w:pPr>
-      <w:adjustRightInd w:val="0"/>
+      <w:adjustRightInd/>
+      <w:ind w:left="300"/>
       <w:snapToGrid w:val="0"/>
       <w:spacing w:after="0" w:line="312" w:lineRule="auto"/>
-      <w:ind w:left="300"/>
       <w:textAlignment w:val="baseline"/>
     </w:pPr>
     <w:rPr>
       <w:rFonts w:ascii="바탕" w:eastAsia="바탕" w:hAnsi="바탕" w:cs="바탕"/>
       <w:color w:val="000000"/>
+      <w:szCs w:val="20"/>
       <w:kern w:val="0"/>
-      <w:szCs w:val="20"/>
     </w:rPr>
   </w:style>
   <w:style w:type="character" w:customStyle="1" w:styleId="Char">
     <w:name w:val="본문 Char"/>
+    <w:uiPriority w:val="99"/>
     <w:basedOn w:val="a0"/>
     <w:link w:val="a4"/>
-    <w:uiPriority w:val="99"/>
     <w:semiHidden/>
   </w:style>
   <w:style w:type="paragraph" w:customStyle="1" w:styleId="1">
     <w:name w:val="개요 1"/>
     <w:uiPriority w:val="2"/>
     <w:pPr>
-      <w:widowControl w:val="0"/>
-      <w:wordWrap w:val="0"/>
-      <w:autoSpaceDE w:val="0"/>
-      <w:autoSpaceDN w:val="0"/>
-      <w:adjustRightInd w:val="0"/>
+      <w:adjustRightInd/>
+      <w:ind w:left="200"/>
+      <w:autoSpaceDE w:val="off"/>
+      <w:autoSpaceDN w:val="off"/>
+      <w:widowControl w:val="off"/>
+      <w:wordWrap w:val="off"/>
       <w:snapToGrid w:val="0"/>
       <w:spacing w:after="0" w:line="312" w:lineRule="auto"/>
-      <w:ind w:left="200"/>
       <w:textAlignment w:val="baseline"/>
     </w:pPr>
     <w:rPr>
       <w:rFonts w:ascii="바탕" w:eastAsia="바탕" w:hAnsi="바탕" w:cs="바탕"/>
       <w:color w:val="000000"/>
+      <w:szCs w:val="20"/>
       <w:kern w:val="0"/>
-      <w:szCs w:val="20"/>
     </w:rPr>
   </w:style>
   <w:style w:type="paragraph" w:customStyle="1" w:styleId="2">
     <w:name w:val="개요 2"/>
     <w:uiPriority w:val="3"/>
     <w:pPr>
-      <w:widowControl w:val="0"/>
-      <w:wordWrap w:val="0"/>
-      <w:autoSpaceDE w:val="0"/>
-      <w:autoSpaceDN w:val="0"/>
-      <w:adjustRightInd w:val="0"/>
+      <w:adjustRightInd/>
+      <w:ind w:left="400"/>
+      <w:autoSpaceDE w:val="off"/>
+      <w:autoSpaceDN w:val="off"/>
+      <w:widowControl w:val="off"/>
+      <w:wordWrap w:val="off"/>
       <w:snapToGrid w:val="0"/>
       <w:spacing w:after="0" w:line="312" w:lineRule="auto"/>
-      <w:ind w:left="400"/>
       <w:textAlignment w:val="baseline"/>
     </w:pPr>
     <w:rPr>
       <w:rFonts w:ascii="바탕" w:eastAsia="바탕" w:hAnsi="바탕" w:cs="바탕"/>
       <w:color w:val="000000"/>
+      <w:szCs w:val="20"/>
       <w:kern w:val="0"/>
-      <w:szCs w:val="20"/>
     </w:rPr>
   </w:style>
   <w:style w:type="paragraph" w:customStyle="1" w:styleId="3">
     <w:name w:val="개요 3"/>
     <w:uiPriority w:val="4"/>
     <w:pPr>
-      <w:widowControl w:val="0"/>
-      <w:wordWrap w:val="0"/>
-      <w:autoSpaceDE w:val="0"/>
-      <w:autoSpaceDN w:val="0"/>
-      <w:adjustRightInd w:val="0"/>
+      <w:adjustRightInd/>
+      <w:ind w:left="600"/>
+      <w:autoSpaceDE w:val="off"/>
+      <w:autoSpaceDN w:val="off"/>
+      <w:widowControl w:val="off"/>
+      <w:wordWrap w:val="off"/>
       <w:snapToGrid w:val="0"/>
       <w:spacing w:after="0" w:line="312" w:lineRule="auto"/>
-      <w:ind w:left="600"/>
       <w:textAlignment w:val="baseline"/>
     </w:pPr>
     <w:rPr>
       <w:rFonts w:ascii="바탕" w:eastAsia="바탕" w:hAnsi="바탕" w:cs="바탕"/>
       <w:color w:val="000000"/>
+      <w:szCs w:val="20"/>
       <w:kern w:val="0"/>
-      <w:szCs w:val="20"/>
     </w:rPr>
   </w:style>
   <w:style w:type="paragraph" w:customStyle="1" w:styleId="4">
     <w:name w:val="개요 4"/>
     <w:uiPriority w:val="5"/>
     <w:pPr>
-      <w:widowControl w:val="0"/>
-      <w:wordWrap w:val="0"/>
-      <w:autoSpaceDE w:val="0"/>
-      <w:autoSpaceDN w:val="0"/>
-      <w:adjustRightInd w:val="0"/>
+      <w:adjustRightInd/>
+      <w:ind w:left="800"/>
+      <w:autoSpaceDE w:val="off"/>
+      <w:autoSpaceDN w:val="off"/>
+      <w:widowControl w:val="off"/>
+      <w:wordWrap w:val="off"/>
       <w:snapToGrid w:val="0"/>
       <w:spacing w:after="0" w:line="312" w:lineRule="auto"/>
-      <w:ind w:left="800"/>
       <w:textAlignment w:val="baseline"/>
     </w:pPr>
     <w:rPr>
       <w:rFonts w:ascii="바탕" w:eastAsia="바탕" w:hAnsi="바탕" w:cs="바탕"/>
       <w:color w:val="000000"/>
+      <w:szCs w:val="20"/>
       <w:kern w:val="0"/>
-      <w:szCs w:val="20"/>
     </w:rPr>
   </w:style>
   <w:style w:type="paragraph" w:customStyle="1" w:styleId="5">
     <w:name w:val="개요 5"/>
     <w:uiPriority w:val="6"/>
     <w:pPr>
-      <w:widowControl w:val="0"/>
-      <w:wordWrap w:val="0"/>
-      <w:autoSpaceDE w:val="0"/>
-      <w:autoSpaceDN w:val="0"/>
-      <w:adjustRightInd w:val="0"/>
+      <w:adjustRightInd/>
+      <w:ind w:left="1000"/>
+      <w:autoSpaceDE w:val="off"/>
+      <w:autoSpaceDN w:val="off"/>
+      <w:widowControl w:val="off"/>
+      <w:wordWrap w:val="off"/>
       <w:snapToGrid w:val="0"/>
       <w:spacing w:after="0" w:line="312" w:lineRule="auto"/>
-      <w:ind w:left="1000"/>
       <w:textAlignment w:val="baseline"/>
     </w:pPr>
     <w:rPr>
       <w:rFonts w:ascii="바탕" w:eastAsia="바탕" w:hAnsi="바탕" w:cs="바탕"/>
       <w:color w:val="000000"/>
+      <w:szCs w:val="20"/>
       <w:kern w:val="0"/>
-      <w:szCs w:val="20"/>
     </w:rPr>
   </w:style>
   <w:style w:type="paragraph" w:customStyle="1" w:styleId="6">
     <w:name w:val="개요 6"/>
     <w:uiPriority w:val="7"/>
     <w:pPr>
-      <w:widowControl w:val="0"/>
-      <w:wordWrap w:val="0"/>
-      <w:autoSpaceDE w:val="0"/>
-      <w:autoSpaceDN w:val="0"/>
-      <w:adjustRightInd w:val="0"/>
+      <w:adjustRightInd/>
+      <w:ind w:left="1200"/>
+      <w:autoSpaceDE w:val="off"/>
+      <w:autoSpaceDN w:val="off"/>
+      <w:widowControl w:val="off"/>
+      <w:wordWrap w:val="off"/>
       <w:snapToGrid w:val="0"/>
       <w:spacing w:after="0" w:line="312" w:lineRule="auto"/>
-      <w:ind w:left="1200"/>
       <w:textAlignment w:val="baseline"/>
     </w:pPr>
     <w:rPr>
       <w:rFonts w:ascii="바탕" w:eastAsia="바탕" w:hAnsi="바탕" w:cs="바탕"/>
       <w:color w:val="000000"/>
+      <w:szCs w:val="20"/>
       <w:kern w:val="0"/>
-      <w:szCs w:val="20"/>
     </w:rPr>
   </w:style>
   <w:style w:type="paragraph" w:customStyle="1" w:styleId="7">
     <w:name w:val="개요 7"/>
     <w:uiPriority w:val="8"/>
     <w:pPr>
-      <w:widowControl w:val="0"/>
-      <w:wordWrap w:val="0"/>
-      <w:autoSpaceDE w:val="0"/>
-      <w:autoSpaceDN w:val="0"/>
-      <w:adjustRightInd w:val="0"/>
+      <w:adjustRightInd/>
+      <w:ind w:left="1400"/>
+      <w:autoSpaceDE w:val="off"/>
+      <w:autoSpaceDN w:val="off"/>
+      <w:widowControl w:val="off"/>
+      <w:wordWrap w:val="off"/>
       <w:snapToGrid w:val="0"/>
       <w:spacing w:after="0" w:line="312" w:lineRule="auto"/>
-      <w:ind w:left="1400"/>
       <w:textAlignment w:val="baseline"/>
     </w:pPr>
     <w:rPr>
       <w:rFonts w:ascii="바탕" w:eastAsia="바탕" w:hAnsi="바탕" w:cs="바탕"/>
       <w:color w:val="000000"/>
+      <w:szCs w:val="20"/>
       <w:kern w:val="0"/>
-      <w:szCs w:val="20"/>
     </w:rPr>
   </w:style>
   <w:style w:type="paragraph" w:customStyle="1" w:styleId="a5">
     <w:name w:val="쪽 번호"/>
     <w:uiPriority w:val="9"/>
     <w:pPr>
-      <w:widowControl w:val="0"/>
-      <w:wordWrap w:val="0"/>
-      <w:autoSpaceDE w:val="0"/>
-      <w:autoSpaceDN w:val="0"/>
-      <w:adjustRightInd w:val="0"/>
+      <w:adjustRightInd/>
+      <w:autoSpaceDE w:val="off"/>
+      <w:autoSpaceDN w:val="off"/>
+      <w:widowControl w:val="off"/>
+      <w:wordWrap w:val="off"/>
       <w:snapToGrid w:val="0"/>
       <w:spacing w:after="0" w:line="312" w:lineRule="auto"/>
       <w:textAlignment w:val="baseline"/>
@@ -22494,18 +22486,18 @@
     <w:rPr>
       <w:rFonts w:ascii="굴림" w:eastAsia="굴림" w:hAnsi="굴림" w:cs="굴림"/>
       <w:color w:val="000000"/>
+      <w:szCs w:val="20"/>
       <w:kern w:val="0"/>
-      <w:szCs w:val="20"/>
     </w:rPr>
   </w:style>
   <w:style w:type="paragraph" w:customStyle="1" w:styleId="a6">
     <w:name w:val="머리말"/>
     <w:uiPriority w:val="10"/>
     <w:pPr>
-      <w:widowControl w:val="0"/>
-      <w:autoSpaceDE w:val="0"/>
-      <w:autoSpaceDN w:val="0"/>
-      <w:adjustRightInd w:val="0"/>
+      <w:adjustRightInd/>
+      <w:autoSpaceDE w:val="off"/>
+      <w:autoSpaceDN w:val="off"/>
+      <w:widowControl w:val="off"/>
       <w:snapToGrid w:val="0"/>
       <w:spacing w:after="0" w:line="360" w:lineRule="auto"/>
       <w:textAlignment w:val="baseline"/>
@@ -22513,124 +22505,120 @@
     <w:rPr>
       <w:rFonts w:ascii="굴림" w:eastAsia="굴림" w:hAnsi="굴림" w:cs="굴림"/>
       <w:color w:val="000000"/>
-      <w:kern w:val="0"/>
       <w:sz w:val="18"/>
       <w:szCs w:val="18"/>
+      <w:kern w:val="0"/>
     </w:rPr>
   </w:style>
   <w:style w:type="paragraph" w:customStyle="1" w:styleId="a7">
     <w:name w:val="각주"/>
     <w:uiPriority w:val="11"/>
     <w:pPr>
-      <w:widowControl w:val="0"/>
-      <w:wordWrap w:val="0"/>
-      <w:autoSpaceDE w:val="0"/>
-      <w:autoSpaceDN w:val="0"/>
-      <w:adjustRightInd w:val="0"/>
+      <w:adjustRightInd/>
+      <w:ind w:left="262" w:hanging="262"/>
+      <w:autoSpaceDE w:val="off"/>
+      <w:autoSpaceDN w:val="off"/>
+      <w:widowControl w:val="off"/>
+      <w:wordWrap w:val="off"/>
       <w:snapToGrid w:val="0"/>
       <w:spacing w:after="0" w:line="312" w:lineRule="auto"/>
-      <w:ind w:left="262" w:hanging="262"/>
       <w:textAlignment w:val="baseline"/>
     </w:pPr>
     <w:rPr>
       <w:rFonts w:ascii="바탕" w:eastAsia="바탕" w:hAnsi="바탕" w:cs="바탕"/>
       <w:color w:val="000000"/>
-      <w:spacing w:val="-6"/>
       <w:w w:val="95"/>
-      <w:kern w:val="0"/>
       <w:sz w:val="18"/>
       <w:szCs w:val="18"/>
+      <w:kern w:val="0"/>
+      <w:spacing w:val="-6"/>
     </w:rPr>
   </w:style>
   <w:style w:type="paragraph" w:customStyle="1" w:styleId="a8">
     <w:name w:val="미주"/>
     <w:uiPriority w:val="12"/>
     <w:pPr>
-      <w:widowControl w:val="0"/>
-      <w:wordWrap w:val="0"/>
-      <w:autoSpaceDE w:val="0"/>
-      <w:autoSpaceDN w:val="0"/>
-      <w:adjustRightInd w:val="0"/>
+      <w:adjustRightInd/>
+      <w:ind w:left="262" w:hanging="262"/>
+      <w:autoSpaceDE w:val="off"/>
+      <w:autoSpaceDN w:val="off"/>
+      <w:widowControl w:val="off"/>
+      <w:wordWrap w:val="off"/>
       <w:snapToGrid w:val="0"/>
       <w:spacing w:after="0" w:line="312" w:lineRule="auto"/>
-      <w:ind w:left="262" w:hanging="262"/>
       <w:textAlignment w:val="baseline"/>
     </w:pPr>
     <w:rPr>
       <w:rFonts w:ascii="바탕" w:eastAsia="바탕" w:hAnsi="바탕" w:cs="바탕"/>
       <w:color w:val="000000"/>
-      <w:spacing w:val="-6"/>
       <w:w w:val="95"/>
-      <w:kern w:val="0"/>
       <w:sz w:val="18"/>
       <w:szCs w:val="18"/>
+      <w:kern w:val="0"/>
+      <w:spacing w:val="-6"/>
     </w:rPr>
   </w:style>
   <w:style w:type="paragraph" w:customStyle="1" w:styleId="a9">
     <w:name w:val="메모"/>
     <w:uiPriority w:val="13"/>
     <w:pPr>
-      <w:widowControl w:val="0"/>
-      <w:wordWrap w:val="0"/>
-      <w:autoSpaceDE w:val="0"/>
-      <w:autoSpaceDN w:val="0"/>
-      <w:adjustRightInd w:val="0"/>
+      <w:adjustRightInd/>
+      <w:autoSpaceDE w:val="off"/>
+      <w:autoSpaceDN w:val="off"/>
+      <w:widowControl w:val="off"/>
+      <w:wordWrap w:val="off"/>
       <w:spacing w:after="0" w:line="312" w:lineRule="auto"/>
       <w:textAlignment w:val="baseline"/>
     </w:pPr>
     <w:rPr>
       <w:rFonts w:ascii="굴림" w:eastAsia="굴림" w:hAnsi="굴림" w:cs="굴림"/>
       <w:color w:val="000000"/>
-      <w:spacing w:val="-6"/>
       <w:w w:val="95"/>
-      <w:kern w:val="0"/>
       <w:sz w:val="18"/>
       <w:szCs w:val="18"/>
+      <w:kern w:val="0"/>
+      <w:spacing w:val="-6"/>
     </w:rPr>
   </w:style>
-  <w:style w:type="paragraph" w:styleId="aa">
+  <w:style w:type="paragraph" w:customStyle="1" w:styleId="aa">
     <w:name w:val="header"/>
+    <w:uiPriority w:val="99"/>
     <w:basedOn w:val="a"/>
     <w:link w:val="Char0"/>
-    <w:uiPriority w:val="99"/>
     <w:unhideWhenUsed/>
-    <w:rsid w:val="008C1760"/>
     <w:pPr>
+      <w:snapToGrid w:val="0"/>
       <w:tabs>
         <w:tab w:val="center" w:pos="4513"/>
         <w:tab w:val="right" w:pos="9026"/>
       </w:tabs>
-      <w:snapToGrid w:val="0"/>
     </w:pPr>
   </w:style>
   <w:style w:type="character" w:customStyle="1" w:styleId="Char0">
     <w:name w:val="머리글 Char"/>
+    <w:uiPriority w:val="99"/>
     <w:basedOn w:val="a0"/>
     <w:link w:val="aa"/>
+  </w:style>
+  <w:style w:type="paragraph" w:customStyle="1" w:styleId="ab">
+    <w:name w:val="footer"/>
     <w:uiPriority w:val="99"/>
-    <w:rsid w:val="008C1760"/>
-  </w:style>
-  <w:style w:type="paragraph" w:styleId="ab">
-    <w:name w:val="footer"/>
     <w:basedOn w:val="a"/>
     <w:link w:val="Char1"/>
-    <w:uiPriority w:val="99"/>
     <w:unhideWhenUsed/>
-    <w:rsid w:val="008C1760"/>
     <w:pPr>
+      <w:snapToGrid w:val="0"/>
       <w:tabs>
         <w:tab w:val="center" w:pos="4513"/>
         <w:tab w:val="right" w:pos="9026"/>
       </w:tabs>
-      <w:snapToGrid w:val="0"/>
     </w:pPr>
   </w:style>
   <w:style w:type="character" w:customStyle="1" w:styleId="Char1">
     <w:name w:val="바닥글 Char"/>
+    <w:uiPriority w:val="99"/>
     <w:basedOn w:val="a0"/>
     <w:link w:val="ab"/>
-    <w:uiPriority w:val="99"/>
-    <w:rsid w:val="008C1760"/>
   </w:style>
 </w:styles>
 </file>
@@ -22678,7 +22666,7 @@
     </a:clrScheme>
     <a:fontScheme name="Office">
       <a:majorFont>
-        <a:latin typeface="맑은 고딕" panose="020F0302020204030204"/>
+        <a:latin typeface="Malgun Gothic"/>
         <a:ea typeface=""/>
         <a:cs typeface=""/>
         <a:font script="Jpan" typeface="ＭＳ ゴシック"/>
@@ -22711,9 +22699,10 @@
         <a:font script="Viet" typeface="Times New Roman"/>
         <a:font script="Uigh" typeface="Microsoft Uighur"/>
         <a:font script="Geor" typeface="Sylfaen"/>
+        <a:font script="Mymr" typeface=""/>
       </a:majorFont>
       <a:minorFont>
-        <a:latin typeface="맑은 고딕" panose="020F0502020204030204"/>
+        <a:latin typeface="Malgun Gothic"/>
         <a:ea typeface=""/>
         <a:cs typeface=""/>
         <a:font script="Jpan" typeface="ＭＳ 明朝"/>
@@ -22746,6 +22735,7 @@
         <a:font script="Viet" typeface="Arial"/>
         <a:font script="Uigh" typeface="Microsoft Uighur"/>
         <a:font script="Geor" typeface="Sylfaen"/>
+        <a:font script="Mymr" typeface=""/>
       </a:minorFont>
     </a:fontScheme>
     <a:fmtScheme name="Office">
@@ -22812,86 +22802,116 @@
             <a:schemeClr val="phClr"/>
           </a:solidFill>
           <a:prstDash val="solid"/>
-          <a:miter lim="800000"/>
+          <a:miter lim="100000"/>
         </a:ln>
         <a:ln w="12700" cap="flat" cmpd="sng" algn="ctr">
           <a:solidFill>
             <a:schemeClr val="phClr"/>
           </a:solidFill>
           <a:prstDash val="solid"/>
-          <a:miter lim="800000"/>
+          <a:miter lim="100000"/>
         </a:ln>
         <a:ln w="19050" cap="flat" cmpd="sng" algn="ctr">
           <a:solidFill>
             <a:schemeClr val="phClr"/>
           </a:solidFill>
           <a:prstDash val="solid"/>
-          <a:miter lim="800000"/>
+          <a:miter lim="100000"/>
         </a:ln>
       </a:lnStyleLst>
       <a:effectStyleLst>
         <a:effectStyle>
-          <a:effectLst/>
-        </a:effectStyle>
-        <a:effectStyle>
-          <a:effectLst/>
+          <a:effectLst>
+            <a:outerShdw blurRad="40000" dist="20000" dir="5400000" rotWithShape="0">
+              <a:srgbClr val="000000">
+                <a:alpha val="38000"/>
+              </a:srgbClr>
+            </a:outerShdw>
+          </a:effectLst>
         </a:effectStyle>
         <a:effectStyle>
           <a:effectLst>
-            <a:outerShdw blurRad="57150" dist="19050" dir="5400000" algn="ctr" rotWithShape="0">
+            <a:outerShdw blurRad="40000" dist="23000" dir="5400000" rotWithShape="0">
               <a:srgbClr val="000000">
-                <a:alpha val="63000"/>
+                <a:alpha val="35000"/>
               </a:srgbClr>
             </a:outerShdw>
           </a:effectLst>
+        </a:effectStyle>
+        <a:effectStyle>
+          <a:effectLst>
+            <a:outerShdw blurRad="40000" dist="23000" dir="5400000" rotWithShape="0">
+              <a:srgbClr val="000000">
+                <a:alpha val="35000"/>
+              </a:srgbClr>
+            </a:outerShdw>
+          </a:effectLst>
+          <a:scene3d>
+            <a:camera prst="orthographicFront">
+              <a:rot lat="0" lon="0" rev="0"/>
+            </a:camera>
+            <a:lightRig rig="threePt" dir="t">
+              <a:rot lat="0" lon="0" rev="1200000"/>
+            </a:lightRig>
+          </a:scene3d>
+          <a:sp3d>
+            <a:bevelT w="63500" h="25400"/>
+          </a:sp3d>
         </a:effectStyle>
       </a:effectStyleLst>
       <a:bgFillStyleLst>
         <a:solidFill>
           <a:schemeClr val="phClr"/>
         </a:solidFill>
-        <a:solidFill>
-          <a:schemeClr val="phClr">
-            <a:tint val="95000"/>
-            <a:satMod val="170000"/>
-          </a:schemeClr>
-        </a:solidFill>
         <a:gradFill rotWithShape="1">
           <a:gsLst>
             <a:gs pos="0">
               <a:schemeClr val="phClr">
-                <a:tint val="93000"/>
-                <a:satMod val="150000"/>
-                <a:shade val="98000"/>
-                <a:lumMod val="102000"/>
+                <a:tint val="40000"/>
+                <a:satMod val="350000"/>
               </a:schemeClr>
             </a:gs>
-            <a:gs pos="50000">
+            <a:gs pos="40000">
               <a:schemeClr val="phClr">
-                <a:tint val="98000"/>
-                <a:satMod val="130000"/>
-                <a:shade val="90000"/>
-                <a:lumMod val="103000"/>
+                <a:tint val="45000"/>
+                <a:shade val="99000"/>
+                <a:satMod val="350000"/>
               </a:schemeClr>
             </a:gs>
             <a:gs pos="100000">
               <a:schemeClr val="phClr">
-                <a:shade val="63000"/>
-                <a:satMod val="120000"/>
+                <a:shade val="20000"/>
+                <a:satMod val="255000"/>
               </a:schemeClr>
             </a:gs>
           </a:gsLst>
-          <a:lin ang="5400000" scaled="0"/>
+          <a:path path="circle">
+            <a:fillToRect l="50000" t="-80000" r="50000" b="180000"/>
+          </a:path>
+        </a:gradFill>
+        <a:gradFill rotWithShape="1">
+          <a:gsLst>
+            <a:gs pos="0">
+              <a:schemeClr val="phClr">
+                <a:tint val="80000"/>
+                <a:satMod val="300000"/>
+              </a:schemeClr>
+            </a:gs>
+            <a:gs pos="100000">
+              <a:schemeClr val="phClr">
+                <a:shade val="30000"/>
+                <a:satMod val="200000"/>
+              </a:schemeClr>
+            </a:gs>
+          </a:gsLst>
+          <a:path path="circle">
+            <a:fillToRect l="50000" t="50000" r="50000" b="50000"/>
+          </a:path>
         </a:gradFill>
       </a:bgFillStyleLst>
     </a:fmtScheme>
   </a:themeElements>
   <a:objectDefaults/>
   <a:extraClrSchemeLst/>
-  <a:extLst>
-    <a:ext uri="{05A4C25C-085E-4340-85A3-A5531E510DB2}">
-      <thm15:themeFamily xmlns:thm15="http://schemas.microsoft.com/office/thememl/2012/main" name="Office Theme" id="{62F939B6-93AF-4DB8-9C6B-D6C7DFDC589F}" vid="{4A3C46E8-61CC-4603-A589-7422A47A8E4A}"/>
-    </a:ext>
-  </a:extLst>
 </a:theme>
 </file>
</xml_diff>